<commit_message>
Created tests, problem with GetAdminTestCase2
</commit_message>
<xml_diff>
--- a/GraphsAndTestCasesV2.0.docx
+++ b/GraphsAndTestCasesV2.0.docx
@@ -1,6 +1,6 @@
 
 <file path=word/document.xml><?xml version="1.0" encoding="utf-8"?>
-<w:document xmlns:wpc="http://schemas.microsoft.com/office/word/2010/wordprocessingCanvas" xmlns:mc="http://schemas.openxmlformats.org/markup-compatibility/2006" xmlns:o="urn:schemas-microsoft-com:office:office" xmlns:r="http://schemas.openxmlformats.org/officeDocument/2006/relationships" xmlns:m="http://schemas.openxmlformats.org/officeDocument/2006/math" xmlns:v="urn:schemas-microsoft-com:vml" xmlns:wp14="http://schemas.microsoft.com/office/word/2010/wordprocessingDrawing" xmlns:wp="http://schemas.openxmlformats.org/drawingml/2006/wordprocessingDrawing" xmlns:w10="urn:schemas-microsoft-com:office:word" xmlns:w="http://schemas.openxmlformats.org/wordprocessingml/2006/main" xmlns:w14="http://schemas.microsoft.com/office/word/2010/wordml" xmlns:w15="http://schemas.microsoft.com/office/word/2012/wordml" xmlns:wpg="http://schemas.microsoft.com/office/word/2010/wordprocessingGroup" xmlns:wpi="http://schemas.microsoft.com/office/word/2010/wordprocessingInk" xmlns:wne="http://schemas.microsoft.com/office/word/2006/wordml" xmlns:wps="http://schemas.microsoft.com/office/word/2010/wordprocessingShape" mc:Ignorable="w14 w15 wp14">
+<w:document xmlns:wpc="http://schemas.microsoft.com/office/word/2010/wordprocessingCanvas" xmlns:mc="http://schemas.openxmlformats.org/markup-compatibility/2006" xmlns:o="urn:schemas-microsoft-com:office:office" xmlns:r="http://schemas.openxmlformats.org/officeDocument/2006/relationships" xmlns:m="http://schemas.openxmlformats.org/officeDocument/2006/math" xmlns:v="urn:schemas-microsoft-com:vml" xmlns:wp14="http://schemas.microsoft.com/office/word/2010/wordprocessingDrawing" xmlns:wp="http://schemas.openxmlformats.org/drawingml/2006/wordprocessingDrawing" xmlns:w10="urn:schemas-microsoft-com:office:word" xmlns:w="http://schemas.openxmlformats.org/wordprocessingml/2006/main" xmlns:w14="http://schemas.microsoft.com/office/word/2010/wordml" xmlns:wpg="http://schemas.microsoft.com/office/word/2010/wordprocessingGroup" xmlns:wpi="http://schemas.microsoft.com/office/word/2010/wordprocessingInk" xmlns:wne="http://schemas.microsoft.com/office/word/2006/wordml" xmlns:wps="http://schemas.microsoft.com/office/word/2010/wordprocessingShape" mc:Ignorable="w14 wp14">
   <w:body>
     <w:p>
       <w:r>
@@ -1971,7 +1971,7 @@
             <o:lock v:ext="edit" aspectratio="t"/>
           </v:shapetype>
           <v:shape id="_x0000_s1026" type="#_x0000_t75" style="position:absolute;margin-left:-3pt;margin-top:-18.75pt;width:465pt;height:668.45pt;z-index:251659264;mso-position-horizontal-relative:text;mso-position-vertical-relative:text;mso-width-relative:page;mso-height-relative:page">
-            <v:imagedata r:id="rId5" o:title="Edit Project"/>
+            <v:imagedata r:id="rId6" o:title="Edit Project"/>
             <w10:wrap type="square"/>
           </v:shape>
         </w:pict>
@@ -3591,7 +3591,7 @@
         <w:lastRenderedPageBreak/>
         <w:pict>
           <v:shape id="_x0000_s1027" type="#_x0000_t75" style="position:absolute;margin-left:253.5pt;margin-top:-33pt;width:237.75pt;height:647.25pt;z-index:251661312;mso-position-horizontal-relative:text;mso-position-vertical-relative:text;mso-width-relative:page;mso-height-relative:page">
-            <v:imagedata r:id="rId6" o:title="Assign Employee"/>
+            <v:imagedata r:id="rId7" o:title="Assign Employee"/>
             <w10:wrap type="square"/>
           </v:shape>
         </w:pict>
@@ -5837,7 +5837,7 @@
         </w:rPr>
         <w:pict>
           <v:shape id="_x0000_s1028" type="#_x0000_t75" style="position:absolute;margin-left:204pt;margin-top:-51.75pt;width:287.25pt;height:737.8pt;z-index:251663360;mso-position-horizontal-relative:text;mso-position-vertical-relative:text;mso-width-relative:page;mso-height-relative:page">
-            <v:imagedata r:id="rId7" o:title="Remove Employee"/>
+            <v:imagedata r:id="rId8" o:title="Remove Employee"/>
             <w10:wrap type="square"/>
           </v:shape>
         </w:pict>
@@ -6227,13 +6227,7 @@
             </w:r>
             <w:proofErr w:type="spellEnd"/>
             <w:r>
-              <w:t xml:space="preserve"> = </w:t>
-            </w:r>
-            <w:r>
-              <w:t>“Rose</w:t>
-            </w:r>
-            <w:r>
-              <w:t xml:space="preserve">’, </w:t>
+              <w:t xml:space="preserve"> = “Rose’, </w:t>
             </w:r>
             <w:proofErr w:type="spellStart"/>
             <w:r>
@@ -6241,13 +6235,7 @@
             </w:r>
             <w:proofErr w:type="spellEnd"/>
             <w:r>
-              <w:t xml:space="preserve"> = </w:t>
-            </w:r>
-            <w:r>
-              <w:t>“Jones</w:t>
-            </w:r>
-            <w:r>
-              <w:t xml:space="preserve">”, </w:t>
+              <w:t xml:space="preserve"> = “Jones”, </w:t>
             </w:r>
             <w:proofErr w:type="spellStart"/>
             <w:r>
@@ -6255,10 +6243,7 @@
             </w:r>
             <w:proofErr w:type="spellEnd"/>
             <w:r>
-              <w:t xml:space="preserve"> = 67</w:t>
-            </w:r>
-            <w:r>
-              <w:t xml:space="preserve"> in works on, </w:t>
+              <w:t xml:space="preserve"> = 67 in works on, </w:t>
             </w:r>
             <w:proofErr w:type="spellStart"/>
             <w:r>
@@ -6266,13 +6251,7 @@
             </w:r>
             <w:proofErr w:type="spellEnd"/>
             <w:r>
-              <w:t xml:space="preserve"> = </w:t>
-            </w:r>
-            <w:r>
-              <w:t>67</w:t>
-            </w:r>
-            <w:r>
-              <w:t xml:space="preserve">, </w:t>
+              <w:t xml:space="preserve"> = 67, </w:t>
             </w:r>
             <w:proofErr w:type="spellStart"/>
             <w:r>
@@ -6280,13 +6259,7 @@
             </w:r>
             <w:proofErr w:type="spellEnd"/>
             <w:r>
-              <w:t xml:space="preserve"> = </w:t>
-            </w:r>
-            <w:r>
-              <w:t>“b13</w:t>
-            </w:r>
-            <w:r>
-              <w:t>”</w:t>
+              <w:t xml:space="preserve"> = “b13”</w:t>
             </w:r>
           </w:p>
         </w:tc>
@@ -6719,7 +6692,7 @@
         </w:rPr>
         <w:pict>
           <v:shape id="_x0000_s1030" type="#_x0000_t75" style="position:absolute;margin-left:167.25pt;margin-top:13.35pt;width:339.9pt;height:258.05pt;z-index:251665408;mso-position-horizontal-relative:text;mso-position-vertical-relative:text;mso-width-relative:page;mso-height-relative:page">
-            <v:imagedata r:id="rId8" o:title="Edit My Hours"/>
+            <v:imagedata r:id="rId9" o:title="Edit My Hours"/>
             <w10:wrap type="square"/>
           </v:shape>
         </w:pict>
@@ -6992,13 +6965,7 @@
           </w:tcPr>
           <w:p>
             <w:r>
-              <w:t>(</w:t>
-            </w:r>
-            <w:r>
-              <w:t>“1”, 1</w:t>
-            </w:r>
-            <w:r>
-              <w:t>)</w:t>
+              <w:t>(“1”, 1)</w:t>
             </w:r>
           </w:p>
         </w:tc>
@@ -7078,13 +7045,7 @@
           </w:tcPr>
           <w:p>
             <w:r>
-              <w:t>(</w:t>
-            </w:r>
-            <w:r>
-              <w:t>“-12”, 1</w:t>
-            </w:r>
-            <w:r>
-              <w:t>)</w:t>
+              <w:t>(“-12”, 1)</w:t>
             </w:r>
           </w:p>
         </w:tc>
@@ -7165,13 +7126,7 @@
           </w:tcPr>
           <w:p>
             <w:r>
-              <w:t>(</w:t>
-            </w:r>
-            <w:r>
-              <w:t>“2”, 1</w:t>
-            </w:r>
-            <w:r>
-              <w:t>)</w:t>
+              <w:t>(“2”, 1)</w:t>
             </w:r>
           </w:p>
         </w:tc>
@@ -8008,13 +7963,7 @@
           </w:tcPr>
           <w:p>
             <w:r>
-              <w:t>(</w:t>
-            </w:r>
-            <w:r>
-              <w:t>“2/1/20”, ”2/2/20”, 1</w:t>
-            </w:r>
-            <w:r>
-              <w:t>)</w:t>
+              <w:t>(“2/1/20”, ”2/2/20”, 1)</w:t>
             </w:r>
           </w:p>
         </w:tc>
@@ -8103,13 +8052,7 @@
           </w:tcPr>
           <w:p>
             <w:r>
-              <w:t>(</w:t>
-            </w:r>
-            <w:r>
-              <w:t>“1/1/20”, “1/2/20”, 1</w:t>
-            </w:r>
-            <w:r>
-              <w:t>)</w:t>
+              <w:t>(“1/1/20”, “1/2/20”, 1)</w:t>
             </w:r>
           </w:p>
         </w:tc>
@@ -8190,13 +8133,7 @@
           </w:tcPr>
           <w:p>
             <w:r>
-              <w:t>(</w:t>
-            </w:r>
-            <w:r>
-              <w:t>“2/1/20”, ”2/2/20”, 1</w:t>
-            </w:r>
-            <w:r>
-              <w:t>)</w:t>
+              <w:t>(“2/1/20”, ”2/2/20”, 1)</w:t>
             </w:r>
           </w:p>
         </w:tc>
@@ -8260,7 +8197,7 @@
         <w:lastRenderedPageBreak/>
         <w:pict>
           <v:shape id="_x0000_s1031" type="#_x0000_t75" style="position:absolute;left:0;text-align:left;margin-left:50.95pt;margin-top:-28.5pt;width:335.3pt;height:530.85pt;z-index:251667456;mso-position-horizontal-relative:text;mso-position-vertical-relative:text;mso-width-relative:page;mso-height-relative:page">
-            <v:imagedata r:id="rId9" o:title="Edit Vacation"/>
+            <v:imagedata r:id="rId10" o:title="Edit Vacation"/>
             <w10:wrap type="square"/>
           </v:shape>
         </w:pict>
@@ -9008,6 +8945,12 @@
                 <w:b/>
               </w:rPr>
             </w:pPr>
+            <w:r>
+              <w:rPr>
+                <w:b/>
+              </w:rPr>
+              <w:t>False</w:t>
+            </w:r>
           </w:p>
         </w:tc>
       </w:tr>
@@ -9173,6 +9116,14 @@
                 <w:b/>
               </w:rPr>
             </w:pPr>
+            <w:r>
+              <w:rPr>
+                <w:b/>
+              </w:rPr>
+              <w:t>False</w:t>
+            </w:r>
+            <w:bookmarkStart w:id="0" w:name="_GoBack"/>
+            <w:bookmarkEnd w:id="0"/>
           </w:p>
         </w:tc>
       </w:tr>
@@ -9254,7 +9205,7 @@
         </w:rPr>
         <w:pict>
           <v:shape id="_x0000_s1032" type="#_x0000_t75" style="position:absolute;left:0;text-align:left;margin-left:57.7pt;margin-top:-70.8pt;width:333.05pt;height:760.05pt;z-index:251669504;mso-position-horizontal-relative:text;mso-position-vertical-relative:text;mso-width-relative:page;mso-height-relative:page">
-            <v:imagedata r:id="rId10" o:title="Get Admin"/>
+            <v:imagedata r:id="rId11" o:title="Get Admin"/>
             <w10:wrap type="square"/>
           </v:shape>
         </w:pict>
@@ -9699,7 +9650,7 @@
         </w:rPr>
         <w:pict>
           <v:shape id="_x0000_s1033" type="#_x0000_t75" style="position:absolute;left:0;text-align:left;margin-left:249.75pt;margin-top:16.35pt;width:248.25pt;height:418.5pt;z-index:251671552;mso-position-horizontal-relative:text;mso-position-vertical-relative:text;mso-width-relative:page;mso-height-relative:page">
-            <v:imagedata r:id="rId11" o:title="Login"/>
+            <v:imagedata r:id="rId12" o:title="Login"/>
             <w10:wrap type="square"/>
           </v:shape>
         </w:pict>
@@ -10160,6 +10111,12 @@
                 <w:b/>
               </w:rPr>
             </w:pPr>
+            <w:r>
+              <w:rPr>
+                <w:b/>
+              </w:rPr>
+              <w:t>-1</w:t>
+            </w:r>
           </w:p>
         </w:tc>
       </w:tr>
@@ -10202,13 +10159,7 @@
             </w:r>
             <w:proofErr w:type="spellEnd"/>
             <w:r>
-              <w:t xml:space="preserve">: email = </w:t>
-            </w:r>
-            <w:r>
-              <w:t xml:space="preserve">“sevenwonders@yahoo.com”, </w:t>
-            </w:r>
-            <w:r>
-              <w:t xml:space="preserve"> </w:t>
+              <w:t xml:space="preserve">: email = “sevenwonders@yahoo.com”,  </w:t>
             </w:r>
             <w:proofErr w:type="spellStart"/>
             <w:r>
@@ -10216,10 +10167,7 @@
             </w:r>
             <w:proofErr w:type="spellEnd"/>
             <w:r>
-              <w:t xml:space="preserve"> = </w:t>
-            </w:r>
-            <w:r>
-              <w:t>“password”</w:t>
+              <w:t xml:space="preserve"> = “password”</w:t>
             </w:r>
           </w:p>
           <w:p/>
@@ -10255,6 +10203,12 @@
                 <w:b/>
               </w:rPr>
             </w:pPr>
+            <w:r>
+              <w:rPr>
+                <w:b/>
+              </w:rPr>
+              <w:t>null</w:t>
+            </w:r>
           </w:p>
         </w:tc>
       </w:tr>
@@ -10332,7 +10286,13 @@
             </w:r>
             <w:proofErr w:type="spellStart"/>
             <w:r>
-              <w:t>pword</w:t>
+              <w:t>p</w:t>
+            </w:r>
+            <w:r>
+              <w:t>ss</w:t>
+            </w:r>
+            <w:r>
+              <w:t>word</w:t>
             </w:r>
             <w:proofErr w:type="spellEnd"/>
             <w:r>
@@ -10346,7 +10306,15 @@
           </w:tcPr>
           <w:p>
             <w:r>
-              <w:t>1</w:t>
+              <w:t>444(</w:t>
+            </w:r>
+            <w:proofErr w:type="spellStart"/>
+            <w:r>
+              <w:t>eid</w:t>
+            </w:r>
+            <w:proofErr w:type="spellEnd"/>
+            <w:r>
+              <w:t>)</w:t>
             </w:r>
           </w:p>
         </w:tc>
@@ -10360,6 +10328,26 @@
                 <w:b/>
               </w:rPr>
             </w:pPr>
+            <w:r>
+              <w:rPr>
+                <w:b/>
+              </w:rPr>
+              <w:t>444(</w:t>
+            </w:r>
+            <w:proofErr w:type="spellStart"/>
+            <w:r>
+              <w:rPr>
+                <w:b/>
+              </w:rPr>
+              <w:t>eid</w:t>
+            </w:r>
+            <w:proofErr w:type="spellEnd"/>
+            <w:r>
+              <w:rPr>
+                <w:b/>
+              </w:rPr>
+              <w:t>)</w:t>
+            </w:r>
           </w:p>
         </w:tc>
       </w:tr>
@@ -10683,10 +10671,7 @@
         <w:t>(1, 3, 5)</w:t>
       </w:r>
     </w:p>
-    <w:p>
-      <w:bookmarkStart w:id="0" w:name="_GoBack"/>
-      <w:bookmarkEnd w:id="0"/>
-    </w:p>
+    <w:p/>
     <w:tbl>
       <w:tblPr>
         <w:tblStyle w:val="TableGrid"/>
@@ -10891,6 +10876,9 @@
                 <w:b/>
               </w:rPr>
             </w:pPr>
+            <w:r>
+              <w:t>"Password must be at least 6 characters"</w:t>
+            </w:r>
           </w:p>
         </w:tc>
       </w:tr>
@@ -10943,7 +10931,15 @@
           </w:tcPr>
           <w:p>
             <w:r>
-              <w:t>(“”, 1)</w:t>
+              <w:t>(“</w:t>
+            </w:r>
+            <w:proofErr w:type="spellStart"/>
+            <w:r>
+              <w:t>mynamejeff</w:t>
+            </w:r>
+            <w:proofErr w:type="spellEnd"/>
+            <w:r>
+              <w:t>”, 1)</w:t>
             </w:r>
           </w:p>
         </w:tc>
@@ -11077,7 +11073,7 @@
         </w:rPr>
         <w:pict>
           <v:shape id="_x0000_s1034" type="#_x0000_t75" style="position:absolute;left:0;text-align:left;margin-left:0;margin-top:5.95pt;width:296.25pt;height:207pt;z-index:251673600;mso-position-horizontal-relative:text;mso-position-vertical-relative:text;mso-width-relative:page;mso-height-relative:page">
-            <v:imagedata r:id="rId12" o:title="Change Password"/>
+            <v:imagedata r:id="rId13" o:title="Change Password"/>
             <w10:wrap type="square"/>
           </v:shape>
         </w:pict>
@@ -11135,8 +11131,8 @@
 </file>
 
 <file path=word/numbering.xml><?xml version="1.0" encoding="utf-8"?>
-<w:numbering xmlns:wpc="http://schemas.microsoft.com/office/word/2010/wordprocessingCanvas" xmlns:mc="http://schemas.openxmlformats.org/markup-compatibility/2006" xmlns:o="urn:schemas-microsoft-com:office:office" xmlns:r="http://schemas.openxmlformats.org/officeDocument/2006/relationships" xmlns:m="http://schemas.openxmlformats.org/officeDocument/2006/math" xmlns:v="urn:schemas-microsoft-com:vml" xmlns:wp14="http://schemas.microsoft.com/office/word/2010/wordprocessingDrawing" xmlns:wp="http://schemas.openxmlformats.org/drawingml/2006/wordprocessingDrawing" xmlns:w10="urn:schemas-microsoft-com:office:word" xmlns:w="http://schemas.openxmlformats.org/wordprocessingml/2006/main" xmlns:w14="http://schemas.microsoft.com/office/word/2010/wordml" xmlns:w15="http://schemas.microsoft.com/office/word/2012/wordml" xmlns:wpg="http://schemas.microsoft.com/office/word/2010/wordprocessingGroup" xmlns:wpi="http://schemas.microsoft.com/office/word/2010/wordprocessingInk" xmlns:wne="http://schemas.microsoft.com/office/word/2006/wordml" xmlns:wps="http://schemas.microsoft.com/office/word/2010/wordprocessingShape" mc:Ignorable="w14 w15 wp14">
-  <w:abstractNum w:abstractNumId="0" w15:restartNumberingAfterBreak="0">
+<w:numbering xmlns:wpc="http://schemas.microsoft.com/office/word/2010/wordprocessingCanvas" xmlns:mc="http://schemas.openxmlformats.org/markup-compatibility/2006" xmlns:o="urn:schemas-microsoft-com:office:office" xmlns:r="http://schemas.openxmlformats.org/officeDocument/2006/relationships" xmlns:m="http://schemas.openxmlformats.org/officeDocument/2006/math" xmlns:v="urn:schemas-microsoft-com:vml" xmlns:wp14="http://schemas.microsoft.com/office/word/2010/wordprocessingDrawing" xmlns:wp="http://schemas.openxmlformats.org/drawingml/2006/wordprocessingDrawing" xmlns:w10="urn:schemas-microsoft-com:office:word" xmlns:w="http://schemas.openxmlformats.org/wordprocessingml/2006/main" xmlns:w14="http://schemas.microsoft.com/office/word/2010/wordml" xmlns:wpg="http://schemas.microsoft.com/office/word/2010/wordprocessingGroup" xmlns:wpi="http://schemas.microsoft.com/office/word/2010/wordprocessingInk" xmlns:wne="http://schemas.microsoft.com/office/word/2006/wordml" xmlns:wps="http://schemas.microsoft.com/office/word/2010/wordprocessingShape" mc:Ignorable="w14 wp14">
+  <w:abstractNum w:abstractNumId="0">
     <w:nsid w:val="77277460"/>
     <w:multiLevelType w:val="hybridMultilevel"/>
     <w:tmpl w:val="E0EC4262"/>
@@ -11232,7 +11228,7 @@
 </file>
 
 <file path=word/styles.xml><?xml version="1.0" encoding="utf-8"?>
-<w:styles xmlns:mc="http://schemas.openxmlformats.org/markup-compatibility/2006" xmlns:r="http://schemas.openxmlformats.org/officeDocument/2006/relationships" xmlns:w="http://schemas.openxmlformats.org/wordprocessingml/2006/main" xmlns:w14="http://schemas.microsoft.com/office/word/2010/wordml" xmlns:w15="http://schemas.microsoft.com/office/word/2012/wordml" mc:Ignorable="w14 w15">
+<w:styles xmlns:mc="http://schemas.openxmlformats.org/markup-compatibility/2006" xmlns:r="http://schemas.openxmlformats.org/officeDocument/2006/relationships" xmlns:w="http://schemas.openxmlformats.org/wordprocessingml/2006/main" xmlns:w14="http://schemas.microsoft.com/office/word/2010/wordml" mc:Ignorable="w14">
   <w:docDefaults>
     <w:rPrDefault>
       <w:rPr>
@@ -11248,378 +11244,144 @@
       </w:pPr>
     </w:pPrDefault>
   </w:docDefaults>
-  <w:latentStyles w:defLockedState="0" w:defUIPriority="99" w:defSemiHidden="0" w:defUnhideWhenUsed="0" w:defQFormat="0" w:count="371">
-    <w:lsdException w:name="Normal" w:uiPriority="0" w:qFormat="1"/>
-    <w:lsdException w:name="heading 1" w:uiPriority="9" w:qFormat="1"/>
-    <w:lsdException w:name="heading 2" w:semiHidden="1" w:uiPriority="9" w:unhideWhenUsed="1" w:qFormat="1"/>
-    <w:lsdException w:name="heading 3" w:semiHidden="1" w:uiPriority="9" w:unhideWhenUsed="1" w:qFormat="1"/>
-    <w:lsdException w:name="heading 4" w:semiHidden="1" w:uiPriority="9" w:unhideWhenUsed="1" w:qFormat="1"/>
-    <w:lsdException w:name="heading 5" w:semiHidden="1" w:uiPriority="9" w:unhideWhenUsed="1" w:qFormat="1"/>
-    <w:lsdException w:name="heading 6" w:semiHidden="1" w:uiPriority="9" w:unhideWhenUsed="1" w:qFormat="1"/>
-    <w:lsdException w:name="heading 7" w:semiHidden="1" w:uiPriority="9" w:unhideWhenUsed="1" w:qFormat="1"/>
-    <w:lsdException w:name="heading 8" w:semiHidden="1" w:uiPriority="9" w:unhideWhenUsed="1" w:qFormat="1"/>
-    <w:lsdException w:name="heading 9" w:semiHidden="1" w:uiPriority="9" w:unhideWhenUsed="1" w:qFormat="1"/>
-    <w:lsdException w:name="index 1" w:semiHidden="1" w:unhideWhenUsed="1"/>
-    <w:lsdException w:name="index 2" w:semiHidden="1" w:unhideWhenUsed="1"/>
-    <w:lsdException w:name="index 3" w:semiHidden="1" w:unhideWhenUsed="1"/>
-    <w:lsdException w:name="index 4" w:semiHidden="1" w:unhideWhenUsed="1"/>
-    <w:lsdException w:name="index 5" w:semiHidden="1" w:unhideWhenUsed="1"/>
-    <w:lsdException w:name="index 6" w:semiHidden="1" w:unhideWhenUsed="1"/>
-    <w:lsdException w:name="index 7" w:semiHidden="1" w:unhideWhenUsed="1"/>
-    <w:lsdException w:name="index 8" w:semiHidden="1" w:unhideWhenUsed="1"/>
-    <w:lsdException w:name="index 9" w:semiHidden="1" w:unhideWhenUsed="1"/>
-    <w:lsdException w:name="toc 1" w:semiHidden="1" w:uiPriority="39" w:unhideWhenUsed="1"/>
-    <w:lsdException w:name="toc 2" w:semiHidden="1" w:uiPriority="39" w:unhideWhenUsed="1"/>
-    <w:lsdException w:name="toc 3" w:semiHidden="1" w:uiPriority="39" w:unhideWhenUsed="1"/>
-    <w:lsdException w:name="toc 4" w:semiHidden="1" w:uiPriority="39" w:unhideWhenUsed="1"/>
-    <w:lsdException w:name="toc 5" w:semiHidden="1" w:uiPriority="39" w:unhideWhenUsed="1"/>
-    <w:lsdException w:name="toc 6" w:semiHidden="1" w:uiPriority="39" w:unhideWhenUsed="1"/>
-    <w:lsdException w:name="toc 7" w:semiHidden="1" w:uiPriority="39" w:unhideWhenUsed="1"/>
-    <w:lsdException w:name="toc 8" w:semiHidden="1" w:uiPriority="39" w:unhideWhenUsed="1"/>
-    <w:lsdException w:name="toc 9" w:semiHidden="1" w:uiPriority="39" w:unhideWhenUsed="1"/>
-    <w:lsdException w:name="Normal Indent" w:semiHidden="1" w:unhideWhenUsed="1"/>
-    <w:lsdException w:name="footnote text" w:semiHidden="1" w:unhideWhenUsed="1"/>
-    <w:lsdException w:name="annotation text" w:semiHidden="1" w:unhideWhenUsed="1"/>
-    <w:lsdException w:name="header" w:semiHidden="1" w:unhideWhenUsed="1"/>
-    <w:lsdException w:name="footer" w:semiHidden="1" w:unhideWhenUsed="1"/>
-    <w:lsdException w:name="index heading" w:semiHidden="1" w:unhideWhenUsed="1"/>
-    <w:lsdException w:name="caption" w:semiHidden="1" w:uiPriority="35" w:unhideWhenUsed="1" w:qFormat="1"/>
-    <w:lsdException w:name="table of figures" w:semiHidden="1" w:unhideWhenUsed="1"/>
-    <w:lsdException w:name="envelope address" w:semiHidden="1" w:unhideWhenUsed="1"/>
-    <w:lsdException w:name="envelope return" w:semiHidden="1" w:unhideWhenUsed="1"/>
-    <w:lsdException w:name="footnote reference" w:semiHidden="1" w:unhideWhenUsed="1"/>
-    <w:lsdException w:name="annotation reference" w:semiHidden="1" w:unhideWhenUsed="1"/>
-    <w:lsdException w:name="line number" w:semiHidden="1" w:unhideWhenUsed="1"/>
-    <w:lsdException w:name="page number" w:semiHidden="1" w:unhideWhenUsed="1"/>
-    <w:lsdException w:name="endnote reference" w:semiHidden="1" w:unhideWhenUsed="1"/>
-    <w:lsdException w:name="endnote text" w:semiHidden="1" w:unhideWhenUsed="1"/>
-    <w:lsdException w:name="table of authorities" w:semiHidden="1" w:unhideWhenUsed="1"/>
-    <w:lsdException w:name="macro" w:semiHidden="1" w:unhideWhenUsed="1"/>
-    <w:lsdException w:name="toa heading" w:semiHidden="1" w:unhideWhenUsed="1"/>
-    <w:lsdException w:name="List" w:semiHidden="1" w:unhideWhenUsed="1"/>
-    <w:lsdException w:name="List Bullet" w:semiHidden="1" w:unhideWhenUsed="1"/>
-    <w:lsdException w:name="List Number" w:semiHidden="1" w:unhideWhenUsed="1"/>
-    <w:lsdException w:name="List 2" w:semiHidden="1" w:unhideWhenUsed="1"/>
-    <w:lsdException w:name="List 3" w:semiHidden="1" w:unhideWhenUsed="1"/>
-    <w:lsdException w:name="List 4" w:semiHidden="1" w:unhideWhenUsed="1"/>
-    <w:lsdException w:name="List 5" w:semiHidden="1" w:unhideWhenUsed="1"/>
-    <w:lsdException w:name="List Bullet 2" w:semiHidden="1" w:unhideWhenUsed="1"/>
-    <w:lsdException w:name="List Bullet 3" w:semiHidden="1" w:unhideWhenUsed="1"/>
-    <w:lsdException w:name="List Bullet 4" w:semiHidden="1" w:unhideWhenUsed="1"/>
-    <w:lsdException w:name="List Bullet 5" w:semiHidden="1" w:unhideWhenUsed="1"/>
-    <w:lsdException w:name="List Number 2" w:semiHidden="1" w:unhideWhenUsed="1"/>
-    <w:lsdException w:name="List Number 3" w:semiHidden="1" w:unhideWhenUsed="1"/>
-    <w:lsdException w:name="List Number 4" w:semiHidden="1" w:unhideWhenUsed="1"/>
-    <w:lsdException w:name="List Number 5" w:semiHidden="1" w:unhideWhenUsed="1"/>
-    <w:lsdException w:name="Title" w:uiPriority="10" w:qFormat="1"/>
-    <w:lsdException w:name="Closing" w:semiHidden="1" w:unhideWhenUsed="1"/>
-    <w:lsdException w:name="Signature" w:semiHidden="1" w:unhideWhenUsed="1"/>
-    <w:lsdException w:name="Default Paragraph Font" w:semiHidden="1" w:uiPriority="1" w:unhideWhenUsed="1"/>
-    <w:lsdException w:name="Body Text" w:semiHidden="1" w:unhideWhenUsed="1"/>
-    <w:lsdException w:name="Body Text Indent" w:semiHidden="1" w:unhideWhenUsed="1"/>
-    <w:lsdException w:name="List Continue" w:semiHidden="1" w:unhideWhenUsed="1"/>
-    <w:lsdException w:name="List Continue 2" w:semiHidden="1" w:unhideWhenUsed="1"/>
-    <w:lsdException w:name="List Continue 3" w:semiHidden="1" w:unhideWhenUsed="1"/>
-    <w:lsdException w:name="List Continue 4" w:semiHidden="1" w:unhideWhenUsed="1"/>
-    <w:lsdException w:name="List Continue 5" w:semiHidden="1" w:unhideWhenUsed="1"/>
-    <w:lsdException w:name="Message Header" w:semiHidden="1" w:unhideWhenUsed="1"/>
-    <w:lsdException w:name="Subtitle" w:uiPriority="11" w:qFormat="1"/>
-    <w:lsdException w:name="Salutation" w:semiHidden="1" w:unhideWhenUsed="1"/>
-    <w:lsdException w:name="Date" w:semiHidden="1" w:unhideWhenUsed="1"/>
-    <w:lsdException w:name="Body Text First Indent" w:semiHidden="1" w:unhideWhenUsed="1"/>
-    <w:lsdException w:name="Body Text First Indent 2" w:semiHidden="1" w:unhideWhenUsed="1"/>
-    <w:lsdException w:name="Note Heading" w:semiHidden="1" w:unhideWhenUsed="1"/>
-    <w:lsdException w:name="Body Text 2" w:semiHidden="1" w:unhideWhenUsed="1"/>
-    <w:lsdException w:name="Body Text 3" w:semiHidden="1" w:unhideWhenUsed="1"/>
-    <w:lsdException w:name="Body Text Indent 2" w:semiHidden="1" w:unhideWhenUsed="1"/>
-    <w:lsdException w:name="Body Text Indent 3" w:semiHidden="1" w:unhideWhenUsed="1"/>
-    <w:lsdException w:name="Block Text" w:semiHidden="1" w:unhideWhenUsed="1"/>
-    <w:lsdException w:name="Hyperlink" w:semiHidden="1" w:unhideWhenUsed="1"/>
-    <w:lsdException w:name="FollowedHyperlink" w:semiHidden="1" w:unhideWhenUsed="1"/>
-    <w:lsdException w:name="Strong" w:uiPriority="22" w:qFormat="1"/>
-    <w:lsdException w:name="Emphasis" w:uiPriority="20" w:qFormat="1"/>
-    <w:lsdException w:name="Document Map" w:semiHidden="1" w:unhideWhenUsed="1"/>
-    <w:lsdException w:name="Plain Text" w:semiHidden="1" w:unhideWhenUsed="1"/>
-    <w:lsdException w:name="E-mail Signature" w:semiHidden="1" w:unhideWhenUsed="1"/>
-    <w:lsdException w:name="HTML Top of Form" w:semiHidden="1" w:unhideWhenUsed="1"/>
-    <w:lsdException w:name="HTML Bottom of Form" w:semiHidden="1" w:unhideWhenUsed="1"/>
-    <w:lsdException w:name="Normal (Web)" w:semiHidden="1" w:unhideWhenUsed="1"/>
-    <w:lsdException w:name="HTML Acronym" w:semiHidden="1" w:unhideWhenUsed="1"/>
-    <w:lsdException w:name="HTML Address" w:semiHidden="1" w:unhideWhenUsed="1"/>
-    <w:lsdException w:name="HTML Cite" w:semiHidden="1" w:unhideWhenUsed="1"/>
-    <w:lsdException w:name="HTML Code" w:semiHidden="1" w:unhideWhenUsed="1"/>
-    <w:lsdException w:name="HTML Definition" w:semiHidden="1" w:unhideWhenUsed="1"/>
-    <w:lsdException w:name="HTML Keyboard" w:semiHidden="1" w:unhideWhenUsed="1"/>
-    <w:lsdException w:name="HTML Preformatted" w:semiHidden="1" w:unhideWhenUsed="1"/>
-    <w:lsdException w:name="HTML Sample" w:semiHidden="1" w:unhideWhenUsed="1"/>
-    <w:lsdException w:name="HTML Typewriter" w:semiHidden="1" w:unhideWhenUsed="1"/>
-    <w:lsdException w:name="HTML Variable" w:semiHidden="1" w:unhideWhenUsed="1"/>
-    <w:lsdException w:name="Normal Table" w:semiHidden="1" w:unhideWhenUsed="1"/>
-    <w:lsdException w:name="annotation subject" w:semiHidden="1" w:unhideWhenUsed="1"/>
-    <w:lsdException w:name="No List" w:semiHidden="1" w:unhideWhenUsed="1"/>
-    <w:lsdException w:name="Outline List 1" w:semiHidden="1" w:unhideWhenUsed="1"/>
-    <w:lsdException w:name="Outline List 2" w:semiHidden="1" w:unhideWhenUsed="1"/>
-    <w:lsdException w:name="Outline List 3" w:semiHidden="1" w:unhideWhenUsed="1"/>
-    <w:lsdException w:name="Table Simple 1" w:semiHidden="1" w:unhideWhenUsed="1"/>
-    <w:lsdException w:name="Table Simple 2" w:semiHidden="1" w:unhideWhenUsed="1"/>
-    <w:lsdException w:name="Table Simple 3" w:semiHidden="1" w:unhideWhenUsed="1"/>
-    <w:lsdException w:name="Table Classic 1" w:semiHidden="1" w:unhideWhenUsed="1"/>
-    <w:lsdException w:name="Table Classic 2" w:semiHidden="1" w:unhideWhenUsed="1"/>
-    <w:lsdException w:name="Table Classic 3" w:semiHidden="1" w:unhideWhenUsed="1"/>
-    <w:lsdException w:name="Table Classic 4" w:semiHidden="1" w:unhideWhenUsed="1"/>
-    <w:lsdException w:name="Table Colorful 1" w:semiHidden="1" w:unhideWhenUsed="1"/>
-    <w:lsdException w:name="Table Colorful 2" w:semiHidden="1" w:unhideWhenUsed="1"/>
-    <w:lsdException w:name="Table Colorful 3" w:semiHidden="1" w:unhideWhenUsed="1"/>
-    <w:lsdException w:name="Table Columns 1" w:semiHidden="1" w:unhideWhenUsed="1"/>
-    <w:lsdException w:name="Table Columns 2" w:semiHidden="1" w:unhideWhenUsed="1"/>
-    <w:lsdException w:name="Table Columns 3" w:semiHidden="1" w:unhideWhenUsed="1"/>
-    <w:lsdException w:name="Table Columns 4" w:semiHidden="1" w:unhideWhenUsed="1"/>
-    <w:lsdException w:name="Table Columns 5" w:semiHidden="1" w:unhideWhenUsed="1"/>
-    <w:lsdException w:name="Table Grid 1" w:semiHidden="1" w:unhideWhenUsed="1"/>
-    <w:lsdException w:name="Table Grid 2" w:semiHidden="1" w:unhideWhenUsed="1"/>
-    <w:lsdException w:name="Table Grid 3" w:semiHidden="1" w:unhideWhenUsed="1"/>
-    <w:lsdException w:name="Table Grid 4" w:semiHidden="1" w:unhideWhenUsed="1"/>
-    <w:lsdException w:name="Table Grid 5" w:semiHidden="1" w:unhideWhenUsed="1"/>
-    <w:lsdException w:name="Table Grid 6" w:semiHidden="1" w:unhideWhenUsed="1"/>
-    <w:lsdException w:name="Table Grid 7" w:semiHidden="1" w:unhideWhenUsed="1"/>
-    <w:lsdException w:name="Table Grid 8" w:semiHidden="1" w:unhideWhenUsed="1"/>
-    <w:lsdException w:name="Table List 1" w:semiHidden="1" w:unhideWhenUsed="1"/>
-    <w:lsdException w:name="Table List 2" w:semiHidden="1" w:unhideWhenUsed="1"/>
-    <w:lsdException w:name="Table List 3" w:semiHidden="1" w:unhideWhenUsed="1"/>
-    <w:lsdException w:name="Table List 4" w:semiHidden="1" w:unhideWhenUsed="1"/>
-    <w:lsdException w:name="Table List 5" w:semiHidden="1" w:unhideWhenUsed="1"/>
-    <w:lsdException w:name="Table List 6" w:semiHidden="1" w:unhideWhenUsed="1"/>
-    <w:lsdException w:name="Table List 7" w:semiHidden="1" w:unhideWhenUsed="1"/>
-    <w:lsdException w:name="Table List 8" w:semiHidden="1" w:unhideWhenUsed="1"/>
-    <w:lsdException w:name="Table 3D effects 1" w:semiHidden="1" w:unhideWhenUsed="1"/>
-    <w:lsdException w:name="Table 3D effects 2" w:semiHidden="1" w:unhideWhenUsed="1"/>
-    <w:lsdException w:name="Table 3D effects 3" w:semiHidden="1" w:unhideWhenUsed="1"/>
-    <w:lsdException w:name="Table Contemporary" w:semiHidden="1" w:unhideWhenUsed="1"/>
-    <w:lsdException w:name="Table Elegant" w:semiHidden="1" w:unhideWhenUsed="1"/>
-    <w:lsdException w:name="Table Professional" w:semiHidden="1" w:unhideWhenUsed="1"/>
-    <w:lsdException w:name="Table Subtle 1" w:semiHidden="1" w:unhideWhenUsed="1"/>
-    <w:lsdException w:name="Table Subtle 2" w:semiHidden="1" w:unhideWhenUsed="1"/>
-    <w:lsdException w:name="Table Web 1" w:semiHidden="1" w:unhideWhenUsed="1"/>
-    <w:lsdException w:name="Table Web 2" w:semiHidden="1" w:unhideWhenUsed="1"/>
-    <w:lsdException w:name="Table Web 3" w:semiHidden="1" w:unhideWhenUsed="1"/>
-    <w:lsdException w:name="Balloon Text" w:semiHidden="1" w:unhideWhenUsed="1"/>
-    <w:lsdException w:name="Table Grid" w:uiPriority="39"/>
-    <w:lsdException w:name="Table Theme" w:semiHidden="1" w:unhideWhenUsed="1"/>
-    <w:lsdException w:name="Placeholder Text" w:semiHidden="1"/>
-    <w:lsdException w:name="No Spacing" w:uiPriority="1" w:qFormat="1"/>
-    <w:lsdException w:name="Light Shading" w:uiPriority="60"/>
-    <w:lsdException w:name="Light List" w:uiPriority="61"/>
-    <w:lsdException w:name="Light Grid" w:uiPriority="62"/>
-    <w:lsdException w:name="Medium Shading 1" w:uiPriority="63"/>
-    <w:lsdException w:name="Medium Shading 2" w:uiPriority="64"/>
-    <w:lsdException w:name="Medium List 1" w:uiPriority="65"/>
-    <w:lsdException w:name="Medium List 2" w:uiPriority="66"/>
-    <w:lsdException w:name="Medium Grid 1" w:uiPriority="67"/>
-    <w:lsdException w:name="Medium Grid 2" w:uiPriority="68"/>
-    <w:lsdException w:name="Medium Grid 3" w:uiPriority="69"/>
-    <w:lsdException w:name="Dark List" w:uiPriority="70"/>
-    <w:lsdException w:name="Colorful Shading" w:uiPriority="71"/>
-    <w:lsdException w:name="Colorful List" w:uiPriority="72"/>
-    <w:lsdException w:name="Colorful Grid" w:uiPriority="73"/>
-    <w:lsdException w:name="Light Shading Accent 1" w:uiPriority="60"/>
-    <w:lsdException w:name="Light List Accent 1" w:uiPriority="61"/>
-    <w:lsdException w:name="Light Grid Accent 1" w:uiPriority="62"/>
-    <w:lsdException w:name="Medium Shading 1 Accent 1" w:uiPriority="63"/>
-    <w:lsdException w:name="Medium Shading 2 Accent 1" w:uiPriority="64"/>
-    <w:lsdException w:name="Medium List 1 Accent 1" w:uiPriority="65"/>
-    <w:lsdException w:name="Revision" w:semiHidden="1"/>
-    <w:lsdException w:name="List Paragraph" w:uiPriority="34" w:qFormat="1"/>
-    <w:lsdException w:name="Quote" w:uiPriority="29" w:qFormat="1"/>
-    <w:lsdException w:name="Intense Quote" w:uiPriority="30" w:qFormat="1"/>
-    <w:lsdException w:name="Medium List 2 Accent 1" w:uiPriority="66"/>
-    <w:lsdException w:name="Medium Grid 1 Accent 1" w:uiPriority="67"/>
-    <w:lsdException w:name="Medium Grid 2 Accent 1" w:uiPriority="68"/>
-    <w:lsdException w:name="Medium Grid 3 Accent 1" w:uiPriority="69"/>
-    <w:lsdException w:name="Dark List Accent 1" w:uiPriority="70"/>
-    <w:lsdException w:name="Colorful Shading Accent 1" w:uiPriority="71"/>
-    <w:lsdException w:name="Colorful List Accent 1" w:uiPriority="72"/>
-    <w:lsdException w:name="Colorful Grid Accent 1" w:uiPriority="73"/>
-    <w:lsdException w:name="Light Shading Accent 2" w:uiPriority="60"/>
-    <w:lsdException w:name="Light List Accent 2" w:uiPriority="61"/>
-    <w:lsdException w:name="Light Grid Accent 2" w:uiPriority="62"/>
-    <w:lsdException w:name="Medium Shading 1 Accent 2" w:uiPriority="63"/>
-    <w:lsdException w:name="Medium Shading 2 Accent 2" w:uiPriority="64"/>
-    <w:lsdException w:name="Medium List 1 Accent 2" w:uiPriority="65"/>
-    <w:lsdException w:name="Medium List 2 Accent 2" w:uiPriority="66"/>
-    <w:lsdException w:name="Medium Grid 1 Accent 2" w:uiPriority="67"/>
-    <w:lsdException w:name="Medium Grid 2 Accent 2" w:uiPriority="68"/>
-    <w:lsdException w:name="Medium Grid 3 Accent 2" w:uiPriority="69"/>
-    <w:lsdException w:name="Dark List Accent 2" w:uiPriority="70"/>
-    <w:lsdException w:name="Colorful Shading Accent 2" w:uiPriority="71"/>
-    <w:lsdException w:name="Colorful List Accent 2" w:uiPriority="72"/>
-    <w:lsdException w:name="Colorful Grid Accent 2" w:uiPriority="73"/>
-    <w:lsdException w:name="Light Shading Accent 3" w:uiPriority="60"/>
-    <w:lsdException w:name="Light List Accent 3" w:uiPriority="61"/>
-    <w:lsdException w:name="Light Grid Accent 3" w:uiPriority="62"/>
-    <w:lsdException w:name="Medium Shading 1 Accent 3" w:uiPriority="63"/>
-    <w:lsdException w:name="Medium Shading 2 Accent 3" w:uiPriority="64"/>
-    <w:lsdException w:name="Medium List 1 Accent 3" w:uiPriority="65"/>
-    <w:lsdException w:name="Medium List 2 Accent 3" w:uiPriority="66"/>
-    <w:lsdException w:name="Medium Grid 1 Accent 3" w:uiPriority="67"/>
-    <w:lsdException w:name="Medium Grid 2 Accent 3" w:uiPriority="68"/>
-    <w:lsdException w:name="Medium Grid 3 Accent 3" w:uiPriority="69"/>
-    <w:lsdException w:name="Dark List Accent 3" w:uiPriority="70"/>
-    <w:lsdException w:name="Colorful Shading Accent 3" w:uiPriority="71"/>
-    <w:lsdException w:name="Colorful List Accent 3" w:uiPriority="72"/>
-    <w:lsdException w:name="Colorful Grid Accent 3" w:uiPriority="73"/>
-    <w:lsdException w:name="Light Shading Accent 4" w:uiPriority="60"/>
-    <w:lsdException w:name="Light List Accent 4" w:uiPriority="61"/>
-    <w:lsdException w:name="Light Grid Accent 4" w:uiPriority="62"/>
-    <w:lsdException w:name="Medium Shading 1 Accent 4" w:uiPriority="63"/>
-    <w:lsdException w:name="Medium Shading 2 Accent 4" w:uiPriority="64"/>
-    <w:lsdException w:name="Medium List 1 Accent 4" w:uiPriority="65"/>
-    <w:lsdException w:name="Medium List 2 Accent 4" w:uiPriority="66"/>
-    <w:lsdException w:name="Medium Grid 1 Accent 4" w:uiPriority="67"/>
-    <w:lsdException w:name="Medium Grid 2 Accent 4" w:uiPriority="68"/>
-    <w:lsdException w:name="Medium Grid 3 Accent 4" w:uiPriority="69"/>
-    <w:lsdException w:name="Dark List Accent 4" w:uiPriority="70"/>
-    <w:lsdException w:name="Colorful Shading Accent 4" w:uiPriority="71"/>
-    <w:lsdException w:name="Colorful List Accent 4" w:uiPriority="72"/>
-    <w:lsdException w:name="Colorful Grid Accent 4" w:uiPriority="73"/>
-    <w:lsdException w:name="Light Shading Accent 5" w:uiPriority="60"/>
-    <w:lsdException w:name="Light List Accent 5" w:uiPriority="61"/>
-    <w:lsdException w:name="Light Grid Accent 5" w:uiPriority="62"/>
-    <w:lsdException w:name="Medium Shading 1 Accent 5" w:uiPriority="63"/>
-    <w:lsdException w:name="Medium Shading 2 Accent 5" w:uiPriority="64"/>
-    <w:lsdException w:name="Medium List 1 Accent 5" w:uiPriority="65"/>
-    <w:lsdException w:name="Medium List 2 Accent 5" w:uiPriority="66"/>
-    <w:lsdException w:name="Medium Grid 1 Accent 5" w:uiPriority="67"/>
-    <w:lsdException w:name="Medium Grid 2 Accent 5" w:uiPriority="68"/>
-    <w:lsdException w:name="Medium Grid 3 Accent 5" w:uiPriority="69"/>
-    <w:lsdException w:name="Dark List Accent 5" w:uiPriority="70"/>
-    <w:lsdException w:name="Colorful Shading Accent 5" w:uiPriority="71"/>
-    <w:lsdException w:name="Colorful List Accent 5" w:uiPriority="72"/>
-    <w:lsdException w:name="Colorful Grid Accent 5" w:uiPriority="73"/>
-    <w:lsdException w:name="Light Shading Accent 6" w:uiPriority="60"/>
-    <w:lsdException w:name="Light List Accent 6" w:uiPriority="61"/>
-    <w:lsdException w:name="Light Grid Accent 6" w:uiPriority="62"/>
-    <w:lsdException w:name="Medium Shading 1 Accent 6" w:uiPriority="63"/>
-    <w:lsdException w:name="Medium Shading 2 Accent 6" w:uiPriority="64"/>
-    <w:lsdException w:name="Medium List 1 Accent 6" w:uiPriority="65"/>
-    <w:lsdException w:name="Medium List 2 Accent 6" w:uiPriority="66"/>
-    <w:lsdException w:name="Medium Grid 1 Accent 6" w:uiPriority="67"/>
-    <w:lsdException w:name="Medium Grid 2 Accent 6" w:uiPriority="68"/>
-    <w:lsdException w:name="Medium Grid 3 Accent 6" w:uiPriority="69"/>
-    <w:lsdException w:name="Dark List Accent 6" w:uiPriority="70"/>
-    <w:lsdException w:name="Colorful Shading Accent 6" w:uiPriority="71"/>
-    <w:lsdException w:name="Colorful List Accent 6" w:uiPriority="72"/>
-    <w:lsdException w:name="Colorful Grid Accent 6" w:uiPriority="73"/>
-    <w:lsdException w:name="Subtle Emphasis" w:uiPriority="19" w:qFormat="1"/>
-    <w:lsdException w:name="Intense Emphasis" w:uiPriority="21" w:qFormat="1"/>
-    <w:lsdException w:name="Subtle Reference" w:uiPriority="31" w:qFormat="1"/>
-    <w:lsdException w:name="Intense Reference" w:uiPriority="32" w:qFormat="1"/>
-    <w:lsdException w:name="Book Title" w:uiPriority="33" w:qFormat="1"/>
-    <w:lsdException w:name="Bibliography" w:semiHidden="1" w:uiPriority="37" w:unhideWhenUsed="1"/>
-    <w:lsdException w:name="TOC Heading" w:semiHidden="1" w:uiPriority="39" w:unhideWhenUsed="1" w:qFormat="1"/>
-    <w:lsdException w:name="Plain Table 1" w:uiPriority="41"/>
-    <w:lsdException w:name="Plain Table 2" w:uiPriority="42"/>
-    <w:lsdException w:name="Plain Table 3" w:uiPriority="43"/>
-    <w:lsdException w:name="Plain Table 4" w:uiPriority="44"/>
-    <w:lsdException w:name="Plain Table 5" w:uiPriority="45"/>
-    <w:lsdException w:name="Grid Table Light" w:uiPriority="40"/>
-    <w:lsdException w:name="Grid Table 1 Light" w:uiPriority="46"/>
-    <w:lsdException w:name="Grid Table 2" w:uiPriority="47"/>
-    <w:lsdException w:name="Grid Table 3" w:uiPriority="48"/>
-    <w:lsdException w:name="Grid Table 4" w:uiPriority="49"/>
-    <w:lsdException w:name="Grid Table 5 Dark" w:uiPriority="50"/>
-    <w:lsdException w:name="Grid Table 6 Colorful" w:uiPriority="51"/>
-    <w:lsdException w:name="Grid Table 7 Colorful" w:uiPriority="52"/>
-    <w:lsdException w:name="Grid Table 1 Light Accent 1" w:uiPriority="46"/>
-    <w:lsdException w:name="Grid Table 2 Accent 1" w:uiPriority="47"/>
-    <w:lsdException w:name="Grid Table 3 Accent 1" w:uiPriority="48"/>
-    <w:lsdException w:name="Grid Table 4 Accent 1" w:uiPriority="49"/>
-    <w:lsdException w:name="Grid Table 5 Dark Accent 1" w:uiPriority="50"/>
-    <w:lsdException w:name="Grid Table 6 Colorful Accent 1" w:uiPriority="51"/>
-    <w:lsdException w:name="Grid Table 7 Colorful Accent 1" w:uiPriority="52"/>
-    <w:lsdException w:name="Grid Table 1 Light Accent 2" w:uiPriority="46"/>
-    <w:lsdException w:name="Grid Table 2 Accent 2" w:uiPriority="47"/>
-    <w:lsdException w:name="Grid Table 3 Accent 2" w:uiPriority="48"/>
-    <w:lsdException w:name="Grid Table 4 Accent 2" w:uiPriority="49"/>
-    <w:lsdException w:name="Grid Table 5 Dark Accent 2" w:uiPriority="50"/>
-    <w:lsdException w:name="Grid Table 6 Colorful Accent 2" w:uiPriority="51"/>
-    <w:lsdException w:name="Grid Table 7 Colorful Accent 2" w:uiPriority="52"/>
-    <w:lsdException w:name="Grid Table 1 Light Accent 3" w:uiPriority="46"/>
-    <w:lsdException w:name="Grid Table 2 Accent 3" w:uiPriority="47"/>
-    <w:lsdException w:name="Grid Table 3 Accent 3" w:uiPriority="48"/>
-    <w:lsdException w:name="Grid Table 4 Accent 3" w:uiPriority="49"/>
-    <w:lsdException w:name="Grid Table 5 Dark Accent 3" w:uiPriority="50"/>
-    <w:lsdException w:name="Grid Table 6 Colorful Accent 3" w:uiPriority="51"/>
-    <w:lsdException w:name="Grid Table 7 Colorful Accent 3" w:uiPriority="52"/>
-    <w:lsdException w:name="Grid Table 1 Light Accent 4" w:uiPriority="46"/>
-    <w:lsdException w:name="Grid Table 2 Accent 4" w:uiPriority="47"/>
-    <w:lsdException w:name="Grid Table 3 Accent 4" w:uiPriority="48"/>
-    <w:lsdException w:name="Grid Table 4 Accent 4" w:uiPriority="49"/>
-    <w:lsdException w:name="Grid Table 5 Dark Accent 4" w:uiPriority="50"/>
-    <w:lsdException w:name="Grid Table 6 Colorful Accent 4" w:uiPriority="51"/>
-    <w:lsdException w:name="Grid Table 7 Colorful Accent 4" w:uiPriority="52"/>
-    <w:lsdException w:name="Grid Table 1 Light Accent 5" w:uiPriority="46"/>
-    <w:lsdException w:name="Grid Table 2 Accent 5" w:uiPriority="47"/>
-    <w:lsdException w:name="Grid Table 3 Accent 5" w:uiPriority="48"/>
-    <w:lsdException w:name="Grid Table 4 Accent 5" w:uiPriority="49"/>
-    <w:lsdException w:name="Grid Table 5 Dark Accent 5" w:uiPriority="50"/>
-    <w:lsdException w:name="Grid Table 6 Colorful Accent 5" w:uiPriority="51"/>
-    <w:lsdException w:name="Grid Table 7 Colorful Accent 5" w:uiPriority="52"/>
-    <w:lsdException w:name="Grid Table 1 Light Accent 6" w:uiPriority="46"/>
-    <w:lsdException w:name="Grid Table 2 Accent 6" w:uiPriority="47"/>
-    <w:lsdException w:name="Grid Table 3 Accent 6" w:uiPriority="48"/>
-    <w:lsdException w:name="Grid Table 4 Accent 6" w:uiPriority="49"/>
-    <w:lsdException w:name="Grid Table 5 Dark Accent 6" w:uiPriority="50"/>
-    <w:lsdException w:name="Grid Table 6 Colorful Accent 6" w:uiPriority="51"/>
-    <w:lsdException w:name="Grid Table 7 Colorful Accent 6" w:uiPriority="52"/>
-    <w:lsdException w:name="List Table 1 Light" w:uiPriority="46"/>
-    <w:lsdException w:name="List Table 2" w:uiPriority="47"/>
-    <w:lsdException w:name="List Table 3" w:uiPriority="48"/>
-    <w:lsdException w:name="List Table 4" w:uiPriority="49"/>
-    <w:lsdException w:name="List Table 5 Dark" w:uiPriority="50"/>
-    <w:lsdException w:name="List Table 6 Colorful" w:uiPriority="51"/>
-    <w:lsdException w:name="List Table 7 Colorful" w:uiPriority="52"/>
-    <w:lsdException w:name="List Table 1 Light Accent 1" w:uiPriority="46"/>
-    <w:lsdException w:name="List Table 2 Accent 1" w:uiPriority="47"/>
-    <w:lsdException w:name="List Table 3 Accent 1" w:uiPriority="48"/>
-    <w:lsdException w:name="List Table 4 Accent 1" w:uiPriority="49"/>
-    <w:lsdException w:name="List Table 5 Dark Accent 1" w:uiPriority="50"/>
-    <w:lsdException w:name="List Table 6 Colorful Accent 1" w:uiPriority="51"/>
-    <w:lsdException w:name="List Table 7 Colorful Accent 1" w:uiPriority="52"/>
-    <w:lsdException w:name="List Table 1 Light Accent 2" w:uiPriority="46"/>
-    <w:lsdException w:name="List Table 2 Accent 2" w:uiPriority="47"/>
-    <w:lsdException w:name="List Table 3 Accent 2" w:uiPriority="48"/>
-    <w:lsdException w:name="List Table 4 Accent 2" w:uiPriority="49"/>
-    <w:lsdException w:name="List Table 5 Dark Accent 2" w:uiPriority="50"/>
-    <w:lsdException w:name="List Table 6 Colorful Accent 2" w:uiPriority="51"/>
-    <w:lsdException w:name="List Table 7 Colorful Accent 2" w:uiPriority="52"/>
-    <w:lsdException w:name="List Table 1 Light Accent 3" w:uiPriority="46"/>
-    <w:lsdException w:name="List Table 2 Accent 3" w:uiPriority="47"/>
-    <w:lsdException w:name="List Table 3 Accent 3" w:uiPriority="48"/>
-    <w:lsdException w:name="List Table 4 Accent 3" w:uiPriority="49"/>
-    <w:lsdException w:name="List Table 5 Dark Accent 3" w:uiPriority="50"/>
-    <w:lsdException w:name="List Table 6 Colorful Accent 3" w:uiPriority="51"/>
-    <w:lsdException w:name="List Table 7 Colorful Accent 3" w:uiPriority="52"/>
-    <w:lsdException w:name="List Table 1 Light Accent 4" w:uiPriority="46"/>
-    <w:lsdException w:name="List Table 2 Accent 4" w:uiPriority="47"/>
-    <w:lsdException w:name="List Table 3 Accent 4" w:uiPriority="48"/>
-    <w:lsdException w:name="List Table 4 Accent 4" w:uiPriority="49"/>
-    <w:lsdException w:name="List Table 5 Dark Accent 4" w:uiPriority="50"/>
-    <w:lsdException w:name="List Table 6 Colorful Accent 4" w:uiPriority="51"/>
-    <w:lsdException w:name="List Table 7 Colorful Accent 4" w:uiPriority="52"/>
-    <w:lsdException w:name="List Table 1 Light Accent 5" w:uiPriority="46"/>
-    <w:lsdException w:name="List Table 2 Accent 5" w:uiPriority="47"/>
-    <w:lsdException w:name="List Table 3 Accent 5" w:uiPriority="48"/>
-    <w:lsdException w:name="List Table 4 Accent 5" w:uiPriority="49"/>
-    <w:lsdException w:name="List Table 5 Dark Accent 5" w:uiPriority="50"/>
-    <w:lsdException w:name="List Table 6 Colorful Accent 5" w:uiPriority="51"/>
-    <w:lsdException w:name="List Table 7 Colorful Accent 5" w:uiPriority="52"/>
-    <w:lsdException w:name="List Table 1 Light Accent 6" w:uiPriority="46"/>
-    <w:lsdException w:name="List Table 2 Accent 6" w:uiPriority="47"/>
-    <w:lsdException w:name="List Table 3 Accent 6" w:uiPriority="48"/>
-    <w:lsdException w:name="List Table 4 Accent 6" w:uiPriority="49"/>
-    <w:lsdException w:name="List Table 5 Dark Accent 6" w:uiPriority="50"/>
-    <w:lsdException w:name="List Table 6 Colorful Accent 6" w:uiPriority="51"/>
-    <w:lsdException w:name="List Table 7 Colorful Accent 6" w:uiPriority="52"/>
+  <w:latentStyles w:defLockedState="0" w:defUIPriority="99" w:defSemiHidden="1" w:defUnhideWhenUsed="1" w:defQFormat="0" w:count="267">
+    <w:lsdException w:name="Normal" w:semiHidden="0" w:uiPriority="0" w:unhideWhenUsed="0" w:qFormat="1"/>
+    <w:lsdException w:name="heading 1" w:semiHidden="0" w:uiPriority="9" w:unhideWhenUsed="0" w:qFormat="1"/>
+    <w:lsdException w:name="heading 2" w:uiPriority="9" w:qFormat="1"/>
+    <w:lsdException w:name="heading 3" w:uiPriority="9" w:qFormat="1"/>
+    <w:lsdException w:name="heading 4" w:uiPriority="9" w:qFormat="1"/>
+    <w:lsdException w:name="heading 5" w:uiPriority="9" w:qFormat="1"/>
+    <w:lsdException w:name="heading 6" w:uiPriority="9" w:qFormat="1"/>
+    <w:lsdException w:name="heading 7" w:uiPriority="9" w:qFormat="1"/>
+    <w:lsdException w:name="heading 8" w:uiPriority="9" w:qFormat="1"/>
+    <w:lsdException w:name="heading 9" w:uiPriority="9" w:qFormat="1"/>
+    <w:lsdException w:name="toc 1" w:uiPriority="39"/>
+    <w:lsdException w:name="toc 2" w:uiPriority="39"/>
+    <w:lsdException w:name="toc 3" w:uiPriority="39"/>
+    <w:lsdException w:name="toc 4" w:uiPriority="39"/>
+    <w:lsdException w:name="toc 5" w:uiPriority="39"/>
+    <w:lsdException w:name="toc 6" w:uiPriority="39"/>
+    <w:lsdException w:name="toc 7" w:uiPriority="39"/>
+    <w:lsdException w:name="toc 8" w:uiPriority="39"/>
+    <w:lsdException w:name="toc 9" w:uiPriority="39"/>
+    <w:lsdException w:name="caption" w:uiPriority="35" w:qFormat="1"/>
+    <w:lsdException w:name="Title" w:semiHidden="0" w:uiPriority="10" w:unhideWhenUsed="0" w:qFormat="1"/>
+    <w:lsdException w:name="Default Paragraph Font" w:uiPriority="1"/>
+    <w:lsdException w:name="Subtitle" w:semiHidden="0" w:uiPriority="11" w:unhideWhenUsed="0" w:qFormat="1"/>
+    <w:lsdException w:name="Strong" w:semiHidden="0" w:uiPriority="22" w:unhideWhenUsed="0" w:qFormat="1"/>
+    <w:lsdException w:name="Emphasis" w:semiHidden="0" w:uiPriority="20" w:unhideWhenUsed="0" w:qFormat="1"/>
+    <w:lsdException w:name="Table Grid" w:semiHidden="0" w:uiPriority="39" w:unhideWhenUsed="0"/>
+    <w:lsdException w:name="Placeholder Text" w:unhideWhenUsed="0"/>
+    <w:lsdException w:name="No Spacing" w:semiHidden="0" w:uiPriority="1" w:unhideWhenUsed="0" w:qFormat="1"/>
+    <w:lsdException w:name="Light Shading" w:semiHidden="0" w:uiPriority="60" w:unhideWhenUsed="0"/>
+    <w:lsdException w:name="Light List" w:semiHidden="0" w:uiPriority="61" w:unhideWhenUsed="0"/>
+    <w:lsdException w:name="Light Grid" w:semiHidden="0" w:uiPriority="62" w:unhideWhenUsed="0"/>
+    <w:lsdException w:name="Medium Shading 1" w:semiHidden="0" w:uiPriority="63" w:unhideWhenUsed="0"/>
+    <w:lsdException w:name="Medium Shading 2" w:semiHidden="0" w:uiPriority="64" w:unhideWhenUsed="0"/>
+    <w:lsdException w:name="Medium List 1" w:semiHidden="0" w:uiPriority="65" w:unhideWhenUsed="0"/>
+    <w:lsdException w:name="Medium List 2" w:semiHidden="0" w:uiPriority="66" w:unhideWhenUsed="0"/>
+    <w:lsdException w:name="Medium Grid 1" w:semiHidden="0" w:uiPriority="67" w:unhideWhenUsed="0"/>
+    <w:lsdException w:name="Medium Grid 2" w:semiHidden="0" w:uiPriority="68" w:unhideWhenUsed="0"/>
+    <w:lsdException w:name="Medium Grid 3" w:semiHidden="0" w:uiPriority="69" w:unhideWhenUsed="0"/>
+    <w:lsdException w:name="Dark List" w:semiHidden="0" w:uiPriority="70" w:unhideWhenUsed="0"/>
+    <w:lsdException w:name="Colorful Shading" w:semiHidden="0" w:uiPriority="71" w:unhideWhenUsed="0"/>
+    <w:lsdException w:name="Colorful List" w:semiHidden="0" w:uiPriority="72" w:unhideWhenUsed="0"/>
+    <w:lsdException w:name="Colorful Grid" w:semiHidden="0" w:uiPriority="73" w:unhideWhenUsed="0"/>
+    <w:lsdException w:name="Light Shading Accent 1" w:semiHidden="0" w:uiPriority="60" w:unhideWhenUsed="0"/>
+    <w:lsdException w:name="Light List Accent 1" w:semiHidden="0" w:uiPriority="61" w:unhideWhenUsed="0"/>
+    <w:lsdException w:name="Light Grid Accent 1" w:semiHidden="0" w:uiPriority="62" w:unhideWhenUsed="0"/>
+    <w:lsdException w:name="Medium Shading 1 Accent 1" w:semiHidden="0" w:uiPriority="63" w:unhideWhenUsed="0"/>
+    <w:lsdException w:name="Medium Shading 2 Accent 1" w:semiHidden="0" w:uiPriority="64" w:unhideWhenUsed="0"/>
+    <w:lsdException w:name="Medium List 1 Accent 1" w:semiHidden="0" w:uiPriority="65" w:unhideWhenUsed="0"/>
+    <w:lsdException w:name="Revision" w:unhideWhenUsed="0"/>
+    <w:lsdException w:name="List Paragraph" w:semiHidden="0" w:uiPriority="34" w:unhideWhenUsed="0" w:qFormat="1"/>
+    <w:lsdException w:name="Quote" w:semiHidden="0" w:uiPriority="29" w:unhideWhenUsed="0" w:qFormat="1"/>
+    <w:lsdException w:name="Intense Quote" w:semiHidden="0" w:uiPriority="30" w:unhideWhenUsed="0" w:qFormat="1"/>
+    <w:lsdException w:name="Medium List 2 Accent 1" w:semiHidden="0" w:uiPriority="66" w:unhideWhenUsed="0"/>
+    <w:lsdException w:name="Medium Grid 1 Accent 1" w:semiHidden="0" w:uiPriority="67" w:unhideWhenUsed="0"/>
+    <w:lsdException w:name="Medium Grid 2 Accent 1" w:semiHidden="0" w:uiPriority="68" w:unhideWhenUsed="0"/>
+    <w:lsdException w:name="Medium Grid 3 Accent 1" w:semiHidden="0" w:uiPriority="69" w:unhideWhenUsed="0"/>
+    <w:lsdException w:name="Dark List Accent 1" w:semiHidden="0" w:uiPriority="70" w:unhideWhenUsed="0"/>
+    <w:lsdException w:name="Colorful Shading Accent 1" w:semiHidden="0" w:uiPriority="71" w:unhideWhenUsed="0"/>
+    <w:lsdException w:name="Colorful List Accent 1" w:semiHidden="0" w:uiPriority="72" w:unhideWhenUsed="0"/>
+    <w:lsdException w:name="Colorful Grid Accent 1" w:semiHidden="0" w:uiPriority="73" w:unhideWhenUsed="0"/>
+    <w:lsdException w:name="Light Shading Accent 2" w:semiHidden="0" w:uiPriority="60" w:unhideWhenUsed="0"/>
+    <w:lsdException w:name="Light List Accent 2" w:semiHidden="0" w:uiPriority="61" w:unhideWhenUsed="0"/>
+    <w:lsdException w:name="Light Grid Accent 2" w:semiHidden="0" w:uiPriority="62" w:unhideWhenUsed="0"/>
+    <w:lsdException w:name="Medium Shading 1 Accent 2" w:semiHidden="0" w:uiPriority="63" w:unhideWhenUsed="0"/>
+    <w:lsdException w:name="Medium Shading 2 Accent 2" w:semiHidden="0" w:uiPriority="64" w:unhideWhenUsed="0"/>
+    <w:lsdException w:name="Medium List 1 Accent 2" w:semiHidden="0" w:uiPriority="65" w:unhideWhenUsed="0"/>
+    <w:lsdException w:name="Medium List 2 Accent 2" w:semiHidden="0" w:uiPriority="66" w:unhideWhenUsed="0"/>
+    <w:lsdException w:name="Medium Grid 1 Accent 2" w:semiHidden="0" w:uiPriority="67" w:unhideWhenUsed="0"/>
+    <w:lsdException w:name="Medium Grid 2 Accent 2" w:semiHidden="0" w:uiPriority="68" w:unhideWhenUsed="0"/>
+    <w:lsdException w:name="Medium Grid 3 Accent 2" w:semiHidden="0" w:uiPriority="69" w:unhideWhenUsed="0"/>
+    <w:lsdException w:name="Dark List Accent 2" w:semiHidden="0" w:uiPriority="70" w:unhideWhenUsed="0"/>
+    <w:lsdException w:name="Colorful Shading Accent 2" w:semiHidden="0" w:uiPriority="71" w:unhideWhenUsed="0"/>
+    <w:lsdException w:name="Colorful List Accent 2" w:semiHidden="0" w:uiPriority="72" w:unhideWhenUsed="0"/>
+    <w:lsdException w:name="Colorful Grid Accent 2" w:semiHidden="0" w:uiPriority="73" w:unhideWhenUsed="0"/>
+    <w:lsdException w:name="Light Shading Accent 3" w:semiHidden="0" w:uiPriority="60" w:unhideWhenUsed="0"/>
+    <w:lsdException w:name="Light List Accent 3" w:semiHidden="0" w:uiPriority="61" w:unhideWhenUsed="0"/>
+    <w:lsdException w:name="Light Grid Accent 3" w:semiHidden="0" w:uiPriority="62" w:unhideWhenUsed="0"/>
+    <w:lsdException w:name="Medium Shading 1 Accent 3" w:semiHidden="0" w:uiPriority="63" w:unhideWhenUsed="0"/>
+    <w:lsdException w:name="Medium Shading 2 Accent 3" w:semiHidden="0" w:uiPriority="64" w:unhideWhenUsed="0"/>
+    <w:lsdException w:name="Medium List 1 Accent 3" w:semiHidden="0" w:uiPriority="65" w:unhideWhenUsed="0"/>
+    <w:lsdException w:name="Medium List 2 Accent 3" w:semiHidden="0" w:uiPriority="66" w:unhideWhenUsed="0"/>
+    <w:lsdException w:name="Medium Grid 1 Accent 3" w:semiHidden="0" w:uiPriority="67" w:unhideWhenUsed="0"/>
+    <w:lsdException w:name="Medium Grid 2 Accent 3" w:semiHidden="0" w:uiPriority="68" w:unhideWhenUsed="0"/>
+    <w:lsdException w:name="Medium Grid 3 Accent 3" w:semiHidden="0" w:uiPriority="69" w:unhideWhenUsed="0"/>
+    <w:lsdException w:name="Dark List Accent 3" w:semiHidden="0" w:uiPriority="70" w:unhideWhenUsed="0"/>
+    <w:lsdException w:name="Colorful Shading Accent 3" w:semiHidden="0" w:uiPriority="71" w:unhideWhenUsed="0"/>
+    <w:lsdException w:name="Colorful List Accent 3" w:semiHidden="0" w:uiPriority="72" w:unhideWhenUsed="0"/>
+    <w:lsdException w:name="Colorful Grid Accent 3" w:semiHidden="0" w:uiPriority="73" w:unhideWhenUsed="0"/>
+    <w:lsdException w:name="Light Shading Accent 4" w:semiHidden="0" w:uiPriority="60" w:unhideWhenUsed="0"/>
+    <w:lsdException w:name="Light List Accent 4" w:semiHidden="0" w:uiPriority="61" w:unhideWhenUsed="0"/>
+    <w:lsdException w:name="Light Grid Accent 4" w:semiHidden="0" w:uiPriority="62" w:unhideWhenUsed="0"/>
+    <w:lsdException w:name="Medium Shading 1 Accent 4" w:semiHidden="0" w:uiPriority="63" w:unhideWhenUsed="0"/>
+    <w:lsdException w:name="Medium Shading 2 Accent 4" w:semiHidden="0" w:uiPriority="64" w:unhideWhenUsed="0"/>
+    <w:lsdException w:name="Medium List 1 Accent 4" w:semiHidden="0" w:uiPriority="65" w:unhideWhenUsed="0"/>
+    <w:lsdException w:name="Medium List 2 Accent 4" w:semiHidden="0" w:uiPriority="66" w:unhideWhenUsed="0"/>
+    <w:lsdException w:name="Medium Grid 1 Accent 4" w:semiHidden="0" w:uiPriority="67" w:unhideWhenUsed="0"/>
+    <w:lsdException w:name="Medium Grid 2 Accent 4" w:semiHidden="0" w:uiPriority="68" w:unhideWhenUsed="0"/>
+    <w:lsdException w:name="Medium Grid 3 Accent 4" w:semiHidden="0" w:uiPriority="69" w:unhideWhenUsed="0"/>
+    <w:lsdException w:name="Dark List Accent 4" w:semiHidden="0" w:uiPriority="70" w:unhideWhenUsed="0"/>
+    <w:lsdException w:name="Colorful Shading Accent 4" w:semiHidden="0" w:uiPriority="71" w:unhideWhenUsed="0"/>
+    <w:lsdException w:name="Colorful List Accent 4" w:semiHidden="0" w:uiPriority="72" w:unhideWhenUsed="0"/>
+    <w:lsdException w:name="Colorful Grid Accent 4" w:semiHidden="0" w:uiPriority="73" w:unhideWhenUsed="0"/>
+    <w:lsdException w:name="Light Shading Accent 5" w:semiHidden="0" w:uiPriority="60" w:unhideWhenUsed="0"/>
+    <w:lsdException w:name="Light List Accent 5" w:semiHidden="0" w:uiPriority="61" w:unhideWhenUsed="0"/>
+    <w:lsdException w:name="Light Grid Accent 5" w:semiHidden="0" w:uiPriority="62" w:unhideWhenUsed="0"/>
+    <w:lsdException w:name="Medium Shading 1 Accent 5" w:semiHidden="0" w:uiPriority="63" w:unhideWhenUsed="0"/>
+    <w:lsdException w:name="Medium Shading 2 Accent 5" w:semiHidden="0" w:uiPriority="64" w:unhideWhenUsed="0"/>
+    <w:lsdException w:name="Medium List 1 Accent 5" w:semiHidden="0" w:uiPriority="65" w:unhideWhenUsed="0"/>
+    <w:lsdException w:name="Medium List 2 Accent 5" w:semiHidden="0" w:uiPriority="66" w:unhideWhenUsed="0"/>
+    <w:lsdException w:name="Medium Grid 1 Accent 5" w:semiHidden="0" w:uiPriority="67" w:unhideWhenUsed="0"/>
+    <w:lsdException w:name="Medium Grid 2 Accent 5" w:semiHidden="0" w:uiPriority="68" w:unhideWhenUsed="0"/>
+    <w:lsdException w:name="Medium Grid 3 Accent 5" w:semiHidden="0" w:uiPriority="69" w:unhideWhenUsed="0"/>
+    <w:lsdException w:name="Dark List Accent 5" w:semiHidden="0" w:uiPriority="70" w:unhideWhenUsed="0"/>
+    <w:lsdException w:name="Colorful Shading Accent 5" w:semiHidden="0" w:uiPriority="71" w:unhideWhenUsed="0"/>
+    <w:lsdException w:name="Colorful List Accent 5" w:semiHidden="0" w:uiPriority="72" w:unhideWhenUsed="0"/>
+    <w:lsdException w:name="Colorful Grid Accent 5" w:semiHidden="0" w:uiPriority="73" w:unhideWhenUsed="0"/>
+    <w:lsdException w:name="Light Shading Accent 6" w:semiHidden="0" w:uiPriority="60" w:unhideWhenUsed="0"/>
+    <w:lsdException w:name="Light List Accent 6" w:semiHidden="0" w:uiPriority="61" w:unhideWhenUsed="0"/>
+    <w:lsdException w:name="Light Grid Accent 6" w:semiHidden="0" w:uiPriority="62" w:unhideWhenUsed="0"/>
+    <w:lsdException w:name="Medium Shading 1 Accent 6" w:semiHidden="0" w:uiPriority="63" w:unhideWhenUsed="0"/>
+    <w:lsdException w:name="Medium Shading 2 Accent 6" w:semiHidden="0" w:uiPriority="64" w:unhideWhenUsed="0"/>
+    <w:lsdException w:name="Medium List 1 Accent 6" w:semiHidden="0" w:uiPriority="65" w:unhideWhenUsed="0"/>
+    <w:lsdException w:name="Medium List 2 Accent 6" w:semiHidden="0" w:uiPriority="66" w:unhideWhenUsed="0"/>
+    <w:lsdException w:name="Medium Grid 1 Accent 6" w:semiHidden="0" w:uiPriority="67" w:unhideWhenUsed="0"/>
+    <w:lsdException w:name="Medium Grid 2 Accent 6" w:semiHidden="0" w:uiPriority="68" w:unhideWhenUsed="0"/>
+    <w:lsdException w:name="Medium Grid 3 Accent 6" w:semiHidden="0" w:uiPriority="69" w:unhideWhenUsed="0"/>
+    <w:lsdException w:name="Dark List Accent 6" w:semiHidden="0" w:uiPriority="70" w:unhideWhenUsed="0"/>
+    <w:lsdException w:name="Colorful Shading Accent 6" w:semiHidden="0" w:uiPriority="71" w:unhideWhenUsed="0"/>
+    <w:lsdException w:name="Colorful List Accent 6" w:semiHidden="0" w:uiPriority="72" w:unhideWhenUsed="0"/>
+    <w:lsdException w:name="Colorful Grid Accent 6" w:semiHidden="0" w:uiPriority="73" w:unhideWhenUsed="0"/>
+    <w:lsdException w:name="Subtle Emphasis" w:semiHidden="0" w:uiPriority="19" w:unhideWhenUsed="0" w:qFormat="1"/>
+    <w:lsdException w:name="Intense Emphasis" w:semiHidden="0" w:uiPriority="21" w:unhideWhenUsed="0" w:qFormat="1"/>
+    <w:lsdException w:name="Subtle Reference" w:semiHidden="0" w:uiPriority="31" w:unhideWhenUsed="0" w:qFormat="1"/>
+    <w:lsdException w:name="Intense Reference" w:semiHidden="0" w:uiPriority="32" w:unhideWhenUsed="0" w:qFormat="1"/>
+    <w:lsdException w:name="Book Title" w:semiHidden="0" w:uiPriority="33" w:unhideWhenUsed="0" w:qFormat="1"/>
+    <w:lsdException w:name="Bibliography" w:uiPriority="37"/>
+    <w:lsdException w:name="TOC Heading" w:uiPriority="39" w:qFormat="1"/>
   </w:latentStyles>
   <w:style w:type="paragraph" w:default="1" w:styleId="Normal">
     <w:name w:val="Normal"/>
@@ -11628,6 +11390,7 @@
   <w:style w:type="character" w:default="1" w:styleId="DefaultParagraphFont">
     <w:name w:val="Default Paragraph Font"/>
     <w:uiPriority w:val="1"/>
+    <w:semiHidden/>
     <w:unhideWhenUsed/>
   </w:style>
   <w:style w:type="table" w:default="1" w:styleId="TableNormal">
@@ -11671,6 +11434,7 @@
       <w:spacing w:after="0" w:line="240" w:lineRule="auto"/>
     </w:pPr>
     <w:tblPr>
+      <w:tblInd w:w="0" w:type="dxa"/>
       <w:tblBorders>
         <w:top w:val="single" w:sz="4" w:space="0" w:color="auto"/>
         <w:left w:val="single" w:sz="4" w:space="0" w:color="auto"/>
@@ -11679,6 +11443,250 @@
         <w:insideH w:val="single" w:sz="4" w:space="0" w:color="auto"/>
         <w:insideV w:val="single" w:sz="4" w:space="0" w:color="auto"/>
       </w:tblBorders>
+      <w:tblCellMar>
+        <w:top w:w="0" w:type="dxa"/>
+        <w:left w:w="108" w:type="dxa"/>
+        <w:bottom w:w="0" w:type="dxa"/>
+        <w:right w:w="108" w:type="dxa"/>
+      </w:tblCellMar>
+    </w:tblPr>
+  </w:style>
+  <w:style w:type="character" w:styleId="Hyperlink">
+    <w:name w:val="Hyperlink"/>
+    <w:basedOn w:val="DefaultParagraphFont"/>
+    <w:uiPriority w:val="99"/>
+    <w:unhideWhenUsed/>
+    <w:rsid w:val="00415878"/>
+    <w:rPr>
+      <w:color w:val="0563C1" w:themeColor="hyperlink"/>
+      <w:u w:val="single"/>
+    </w:rPr>
+  </w:style>
+</w:styles>
+</file>
+
+<file path=word/stylesWithEffects.xml><?xml version="1.0" encoding="utf-8"?>
+<w:styles xmlns:wpc="http://schemas.microsoft.com/office/word/2010/wordprocessingCanvas" xmlns:mc="http://schemas.openxmlformats.org/markup-compatibility/2006" xmlns:o="urn:schemas-microsoft-com:office:office" xmlns:r="http://schemas.openxmlformats.org/officeDocument/2006/relationships" xmlns:m="http://schemas.openxmlformats.org/officeDocument/2006/math" xmlns:v="urn:schemas-microsoft-com:vml" xmlns:wp14="http://schemas.microsoft.com/office/word/2010/wordprocessingDrawing" xmlns:wp="http://schemas.openxmlformats.org/drawingml/2006/wordprocessingDrawing" xmlns:w10="urn:schemas-microsoft-com:office:word" xmlns:w="http://schemas.openxmlformats.org/wordprocessingml/2006/main" xmlns:w14="http://schemas.microsoft.com/office/word/2010/wordml" xmlns:wpg="http://schemas.microsoft.com/office/word/2010/wordprocessingGroup" xmlns:wpi="http://schemas.microsoft.com/office/word/2010/wordprocessingInk" xmlns:wne="http://schemas.microsoft.com/office/word/2006/wordml" xmlns:wps="http://schemas.microsoft.com/office/word/2010/wordprocessingShape" mc:Ignorable="w14 wp14">
+  <w:docDefaults>
+    <w:rPrDefault>
+      <w:rPr>
+        <w:rFonts w:asciiTheme="minorHAnsi" w:eastAsiaTheme="minorHAnsi" w:hAnsiTheme="minorHAnsi" w:cstheme="minorBidi"/>
+        <w:sz w:val="22"/>
+        <w:szCs w:val="22"/>
+        <w:lang w:val="en-US" w:eastAsia="en-US" w:bidi="ar-SA"/>
+      </w:rPr>
+    </w:rPrDefault>
+    <w:pPrDefault>
+      <w:pPr>
+        <w:spacing w:after="160" w:line="259" w:lineRule="auto"/>
+      </w:pPr>
+    </w:pPrDefault>
+  </w:docDefaults>
+  <w:latentStyles w:defLockedState="0" w:defUIPriority="99" w:defSemiHidden="1" w:defUnhideWhenUsed="1" w:defQFormat="0" w:count="267">
+    <w:lsdException w:name="Normal" w:semiHidden="0" w:uiPriority="0" w:unhideWhenUsed="0" w:qFormat="1"/>
+    <w:lsdException w:name="heading 1" w:semiHidden="0" w:uiPriority="9" w:unhideWhenUsed="0" w:qFormat="1"/>
+    <w:lsdException w:name="heading 2" w:uiPriority="9" w:qFormat="1"/>
+    <w:lsdException w:name="heading 3" w:uiPriority="9" w:qFormat="1"/>
+    <w:lsdException w:name="heading 4" w:uiPriority="9" w:qFormat="1"/>
+    <w:lsdException w:name="heading 5" w:uiPriority="9" w:qFormat="1"/>
+    <w:lsdException w:name="heading 6" w:uiPriority="9" w:qFormat="1"/>
+    <w:lsdException w:name="heading 7" w:uiPriority="9" w:qFormat="1"/>
+    <w:lsdException w:name="heading 8" w:uiPriority="9" w:qFormat="1"/>
+    <w:lsdException w:name="heading 9" w:uiPriority="9" w:qFormat="1"/>
+    <w:lsdException w:name="toc 1" w:uiPriority="39"/>
+    <w:lsdException w:name="toc 2" w:uiPriority="39"/>
+    <w:lsdException w:name="toc 3" w:uiPriority="39"/>
+    <w:lsdException w:name="toc 4" w:uiPriority="39"/>
+    <w:lsdException w:name="toc 5" w:uiPriority="39"/>
+    <w:lsdException w:name="toc 6" w:uiPriority="39"/>
+    <w:lsdException w:name="toc 7" w:uiPriority="39"/>
+    <w:lsdException w:name="toc 8" w:uiPriority="39"/>
+    <w:lsdException w:name="toc 9" w:uiPriority="39"/>
+    <w:lsdException w:name="caption" w:uiPriority="35" w:qFormat="1"/>
+    <w:lsdException w:name="Title" w:semiHidden="0" w:uiPriority="10" w:unhideWhenUsed="0" w:qFormat="1"/>
+    <w:lsdException w:name="Default Paragraph Font" w:uiPriority="1"/>
+    <w:lsdException w:name="Subtitle" w:semiHidden="0" w:uiPriority="11" w:unhideWhenUsed="0" w:qFormat="1"/>
+    <w:lsdException w:name="Strong" w:semiHidden="0" w:uiPriority="22" w:unhideWhenUsed="0" w:qFormat="1"/>
+    <w:lsdException w:name="Emphasis" w:semiHidden="0" w:uiPriority="20" w:unhideWhenUsed="0" w:qFormat="1"/>
+    <w:lsdException w:name="Table Grid" w:semiHidden="0" w:uiPriority="39" w:unhideWhenUsed="0"/>
+    <w:lsdException w:name="Placeholder Text" w:unhideWhenUsed="0"/>
+    <w:lsdException w:name="No Spacing" w:semiHidden="0" w:uiPriority="1" w:unhideWhenUsed="0" w:qFormat="1"/>
+    <w:lsdException w:name="Light Shading" w:semiHidden="0" w:uiPriority="60" w:unhideWhenUsed="0"/>
+    <w:lsdException w:name="Light List" w:semiHidden="0" w:uiPriority="61" w:unhideWhenUsed="0"/>
+    <w:lsdException w:name="Light Grid" w:semiHidden="0" w:uiPriority="62" w:unhideWhenUsed="0"/>
+    <w:lsdException w:name="Medium Shading 1" w:semiHidden="0" w:uiPriority="63" w:unhideWhenUsed="0"/>
+    <w:lsdException w:name="Medium Shading 2" w:semiHidden="0" w:uiPriority="64" w:unhideWhenUsed="0"/>
+    <w:lsdException w:name="Medium List 1" w:semiHidden="0" w:uiPriority="65" w:unhideWhenUsed="0"/>
+    <w:lsdException w:name="Medium List 2" w:semiHidden="0" w:uiPriority="66" w:unhideWhenUsed="0"/>
+    <w:lsdException w:name="Medium Grid 1" w:semiHidden="0" w:uiPriority="67" w:unhideWhenUsed="0"/>
+    <w:lsdException w:name="Medium Grid 2" w:semiHidden="0" w:uiPriority="68" w:unhideWhenUsed="0"/>
+    <w:lsdException w:name="Medium Grid 3" w:semiHidden="0" w:uiPriority="69" w:unhideWhenUsed="0"/>
+    <w:lsdException w:name="Dark List" w:semiHidden="0" w:uiPriority="70" w:unhideWhenUsed="0"/>
+    <w:lsdException w:name="Colorful Shading" w:semiHidden="0" w:uiPriority="71" w:unhideWhenUsed="0"/>
+    <w:lsdException w:name="Colorful List" w:semiHidden="0" w:uiPriority="72" w:unhideWhenUsed="0"/>
+    <w:lsdException w:name="Colorful Grid" w:semiHidden="0" w:uiPriority="73" w:unhideWhenUsed="0"/>
+    <w:lsdException w:name="Light Shading Accent 1" w:semiHidden="0" w:uiPriority="60" w:unhideWhenUsed="0"/>
+    <w:lsdException w:name="Light List Accent 1" w:semiHidden="0" w:uiPriority="61" w:unhideWhenUsed="0"/>
+    <w:lsdException w:name="Light Grid Accent 1" w:semiHidden="0" w:uiPriority="62" w:unhideWhenUsed="0"/>
+    <w:lsdException w:name="Medium Shading 1 Accent 1" w:semiHidden="0" w:uiPriority="63" w:unhideWhenUsed="0"/>
+    <w:lsdException w:name="Medium Shading 2 Accent 1" w:semiHidden="0" w:uiPriority="64" w:unhideWhenUsed="0"/>
+    <w:lsdException w:name="Medium List 1 Accent 1" w:semiHidden="0" w:uiPriority="65" w:unhideWhenUsed="0"/>
+    <w:lsdException w:name="Revision" w:unhideWhenUsed="0"/>
+    <w:lsdException w:name="List Paragraph" w:semiHidden="0" w:uiPriority="34" w:unhideWhenUsed="0" w:qFormat="1"/>
+    <w:lsdException w:name="Quote" w:semiHidden="0" w:uiPriority="29" w:unhideWhenUsed="0" w:qFormat="1"/>
+    <w:lsdException w:name="Intense Quote" w:semiHidden="0" w:uiPriority="30" w:unhideWhenUsed="0" w:qFormat="1"/>
+    <w:lsdException w:name="Medium List 2 Accent 1" w:semiHidden="0" w:uiPriority="66" w:unhideWhenUsed="0"/>
+    <w:lsdException w:name="Medium Grid 1 Accent 1" w:semiHidden="0" w:uiPriority="67" w:unhideWhenUsed="0"/>
+    <w:lsdException w:name="Medium Grid 2 Accent 1" w:semiHidden="0" w:uiPriority="68" w:unhideWhenUsed="0"/>
+    <w:lsdException w:name="Medium Grid 3 Accent 1" w:semiHidden="0" w:uiPriority="69" w:unhideWhenUsed="0"/>
+    <w:lsdException w:name="Dark List Accent 1" w:semiHidden="0" w:uiPriority="70" w:unhideWhenUsed="0"/>
+    <w:lsdException w:name="Colorful Shading Accent 1" w:semiHidden="0" w:uiPriority="71" w:unhideWhenUsed="0"/>
+    <w:lsdException w:name="Colorful List Accent 1" w:semiHidden="0" w:uiPriority="72" w:unhideWhenUsed="0"/>
+    <w:lsdException w:name="Colorful Grid Accent 1" w:semiHidden="0" w:uiPriority="73" w:unhideWhenUsed="0"/>
+    <w:lsdException w:name="Light Shading Accent 2" w:semiHidden="0" w:uiPriority="60" w:unhideWhenUsed="0"/>
+    <w:lsdException w:name="Light List Accent 2" w:semiHidden="0" w:uiPriority="61" w:unhideWhenUsed="0"/>
+    <w:lsdException w:name="Light Grid Accent 2" w:semiHidden="0" w:uiPriority="62" w:unhideWhenUsed="0"/>
+    <w:lsdException w:name="Medium Shading 1 Accent 2" w:semiHidden="0" w:uiPriority="63" w:unhideWhenUsed="0"/>
+    <w:lsdException w:name="Medium Shading 2 Accent 2" w:semiHidden="0" w:uiPriority="64" w:unhideWhenUsed="0"/>
+    <w:lsdException w:name="Medium List 1 Accent 2" w:semiHidden="0" w:uiPriority="65" w:unhideWhenUsed="0"/>
+    <w:lsdException w:name="Medium List 2 Accent 2" w:semiHidden="0" w:uiPriority="66" w:unhideWhenUsed="0"/>
+    <w:lsdException w:name="Medium Grid 1 Accent 2" w:semiHidden="0" w:uiPriority="67" w:unhideWhenUsed="0"/>
+    <w:lsdException w:name="Medium Grid 2 Accent 2" w:semiHidden="0" w:uiPriority="68" w:unhideWhenUsed="0"/>
+    <w:lsdException w:name="Medium Grid 3 Accent 2" w:semiHidden="0" w:uiPriority="69" w:unhideWhenUsed="0"/>
+    <w:lsdException w:name="Dark List Accent 2" w:semiHidden="0" w:uiPriority="70" w:unhideWhenUsed="0"/>
+    <w:lsdException w:name="Colorful Shading Accent 2" w:semiHidden="0" w:uiPriority="71" w:unhideWhenUsed="0"/>
+    <w:lsdException w:name="Colorful List Accent 2" w:semiHidden="0" w:uiPriority="72" w:unhideWhenUsed="0"/>
+    <w:lsdException w:name="Colorful Grid Accent 2" w:semiHidden="0" w:uiPriority="73" w:unhideWhenUsed="0"/>
+    <w:lsdException w:name="Light Shading Accent 3" w:semiHidden="0" w:uiPriority="60" w:unhideWhenUsed="0"/>
+    <w:lsdException w:name="Light List Accent 3" w:semiHidden="0" w:uiPriority="61" w:unhideWhenUsed="0"/>
+    <w:lsdException w:name="Light Grid Accent 3" w:semiHidden="0" w:uiPriority="62" w:unhideWhenUsed="0"/>
+    <w:lsdException w:name="Medium Shading 1 Accent 3" w:semiHidden="0" w:uiPriority="63" w:unhideWhenUsed="0"/>
+    <w:lsdException w:name="Medium Shading 2 Accent 3" w:semiHidden="0" w:uiPriority="64" w:unhideWhenUsed="0"/>
+    <w:lsdException w:name="Medium List 1 Accent 3" w:semiHidden="0" w:uiPriority="65" w:unhideWhenUsed="0"/>
+    <w:lsdException w:name="Medium List 2 Accent 3" w:semiHidden="0" w:uiPriority="66" w:unhideWhenUsed="0"/>
+    <w:lsdException w:name="Medium Grid 1 Accent 3" w:semiHidden="0" w:uiPriority="67" w:unhideWhenUsed="0"/>
+    <w:lsdException w:name="Medium Grid 2 Accent 3" w:semiHidden="0" w:uiPriority="68" w:unhideWhenUsed="0"/>
+    <w:lsdException w:name="Medium Grid 3 Accent 3" w:semiHidden="0" w:uiPriority="69" w:unhideWhenUsed="0"/>
+    <w:lsdException w:name="Dark List Accent 3" w:semiHidden="0" w:uiPriority="70" w:unhideWhenUsed="0"/>
+    <w:lsdException w:name="Colorful Shading Accent 3" w:semiHidden="0" w:uiPriority="71" w:unhideWhenUsed="0"/>
+    <w:lsdException w:name="Colorful List Accent 3" w:semiHidden="0" w:uiPriority="72" w:unhideWhenUsed="0"/>
+    <w:lsdException w:name="Colorful Grid Accent 3" w:semiHidden="0" w:uiPriority="73" w:unhideWhenUsed="0"/>
+    <w:lsdException w:name="Light Shading Accent 4" w:semiHidden="0" w:uiPriority="60" w:unhideWhenUsed="0"/>
+    <w:lsdException w:name="Light List Accent 4" w:semiHidden="0" w:uiPriority="61" w:unhideWhenUsed="0"/>
+    <w:lsdException w:name="Light Grid Accent 4" w:semiHidden="0" w:uiPriority="62" w:unhideWhenUsed="0"/>
+    <w:lsdException w:name="Medium Shading 1 Accent 4" w:semiHidden="0" w:uiPriority="63" w:unhideWhenUsed="0"/>
+    <w:lsdException w:name="Medium Shading 2 Accent 4" w:semiHidden="0" w:uiPriority="64" w:unhideWhenUsed="0"/>
+    <w:lsdException w:name="Medium List 1 Accent 4" w:semiHidden="0" w:uiPriority="65" w:unhideWhenUsed="0"/>
+    <w:lsdException w:name="Medium List 2 Accent 4" w:semiHidden="0" w:uiPriority="66" w:unhideWhenUsed="0"/>
+    <w:lsdException w:name="Medium Grid 1 Accent 4" w:semiHidden="0" w:uiPriority="67" w:unhideWhenUsed="0"/>
+    <w:lsdException w:name="Medium Grid 2 Accent 4" w:semiHidden="0" w:uiPriority="68" w:unhideWhenUsed="0"/>
+    <w:lsdException w:name="Medium Grid 3 Accent 4" w:semiHidden="0" w:uiPriority="69" w:unhideWhenUsed="0"/>
+    <w:lsdException w:name="Dark List Accent 4" w:semiHidden="0" w:uiPriority="70" w:unhideWhenUsed="0"/>
+    <w:lsdException w:name="Colorful Shading Accent 4" w:semiHidden="0" w:uiPriority="71" w:unhideWhenUsed="0"/>
+    <w:lsdException w:name="Colorful List Accent 4" w:semiHidden="0" w:uiPriority="72" w:unhideWhenUsed="0"/>
+    <w:lsdException w:name="Colorful Grid Accent 4" w:semiHidden="0" w:uiPriority="73" w:unhideWhenUsed="0"/>
+    <w:lsdException w:name="Light Shading Accent 5" w:semiHidden="0" w:uiPriority="60" w:unhideWhenUsed="0"/>
+    <w:lsdException w:name="Light List Accent 5" w:semiHidden="0" w:uiPriority="61" w:unhideWhenUsed="0"/>
+    <w:lsdException w:name="Light Grid Accent 5" w:semiHidden="0" w:uiPriority="62" w:unhideWhenUsed="0"/>
+    <w:lsdException w:name="Medium Shading 1 Accent 5" w:semiHidden="0" w:uiPriority="63" w:unhideWhenUsed="0"/>
+    <w:lsdException w:name="Medium Shading 2 Accent 5" w:semiHidden="0" w:uiPriority="64" w:unhideWhenUsed="0"/>
+    <w:lsdException w:name="Medium List 1 Accent 5" w:semiHidden="0" w:uiPriority="65" w:unhideWhenUsed="0"/>
+    <w:lsdException w:name="Medium List 2 Accent 5" w:semiHidden="0" w:uiPriority="66" w:unhideWhenUsed="0"/>
+    <w:lsdException w:name="Medium Grid 1 Accent 5" w:semiHidden="0" w:uiPriority="67" w:unhideWhenUsed="0"/>
+    <w:lsdException w:name="Medium Grid 2 Accent 5" w:semiHidden="0" w:uiPriority="68" w:unhideWhenUsed="0"/>
+    <w:lsdException w:name="Medium Grid 3 Accent 5" w:semiHidden="0" w:uiPriority="69" w:unhideWhenUsed="0"/>
+    <w:lsdException w:name="Dark List Accent 5" w:semiHidden="0" w:uiPriority="70" w:unhideWhenUsed="0"/>
+    <w:lsdException w:name="Colorful Shading Accent 5" w:semiHidden="0" w:uiPriority="71" w:unhideWhenUsed="0"/>
+    <w:lsdException w:name="Colorful List Accent 5" w:semiHidden="0" w:uiPriority="72" w:unhideWhenUsed="0"/>
+    <w:lsdException w:name="Colorful Grid Accent 5" w:semiHidden="0" w:uiPriority="73" w:unhideWhenUsed="0"/>
+    <w:lsdException w:name="Light Shading Accent 6" w:semiHidden="0" w:uiPriority="60" w:unhideWhenUsed="0"/>
+    <w:lsdException w:name="Light List Accent 6" w:semiHidden="0" w:uiPriority="61" w:unhideWhenUsed="0"/>
+    <w:lsdException w:name="Light Grid Accent 6" w:semiHidden="0" w:uiPriority="62" w:unhideWhenUsed="0"/>
+    <w:lsdException w:name="Medium Shading 1 Accent 6" w:semiHidden="0" w:uiPriority="63" w:unhideWhenUsed="0"/>
+    <w:lsdException w:name="Medium Shading 2 Accent 6" w:semiHidden="0" w:uiPriority="64" w:unhideWhenUsed="0"/>
+    <w:lsdException w:name="Medium List 1 Accent 6" w:semiHidden="0" w:uiPriority="65" w:unhideWhenUsed="0"/>
+    <w:lsdException w:name="Medium List 2 Accent 6" w:semiHidden="0" w:uiPriority="66" w:unhideWhenUsed="0"/>
+    <w:lsdException w:name="Medium Grid 1 Accent 6" w:semiHidden="0" w:uiPriority="67" w:unhideWhenUsed="0"/>
+    <w:lsdException w:name="Medium Grid 2 Accent 6" w:semiHidden="0" w:uiPriority="68" w:unhideWhenUsed="0"/>
+    <w:lsdException w:name="Medium Grid 3 Accent 6" w:semiHidden="0" w:uiPriority="69" w:unhideWhenUsed="0"/>
+    <w:lsdException w:name="Dark List Accent 6" w:semiHidden="0" w:uiPriority="70" w:unhideWhenUsed="0"/>
+    <w:lsdException w:name="Colorful Shading Accent 6" w:semiHidden="0" w:uiPriority="71" w:unhideWhenUsed="0"/>
+    <w:lsdException w:name="Colorful List Accent 6" w:semiHidden="0" w:uiPriority="72" w:unhideWhenUsed="0"/>
+    <w:lsdException w:name="Colorful Grid Accent 6" w:semiHidden="0" w:uiPriority="73" w:unhideWhenUsed="0"/>
+    <w:lsdException w:name="Subtle Emphasis" w:semiHidden="0" w:uiPriority="19" w:unhideWhenUsed="0" w:qFormat="1"/>
+    <w:lsdException w:name="Intense Emphasis" w:semiHidden="0" w:uiPriority="21" w:unhideWhenUsed="0" w:qFormat="1"/>
+    <w:lsdException w:name="Subtle Reference" w:semiHidden="0" w:uiPriority="31" w:unhideWhenUsed="0" w:qFormat="1"/>
+    <w:lsdException w:name="Intense Reference" w:semiHidden="0" w:uiPriority="32" w:unhideWhenUsed="0" w:qFormat="1"/>
+    <w:lsdException w:name="Book Title" w:semiHidden="0" w:uiPriority="33" w:unhideWhenUsed="0" w:qFormat="1"/>
+    <w:lsdException w:name="Bibliography" w:uiPriority="37"/>
+    <w:lsdException w:name="TOC Heading" w:uiPriority="39" w:qFormat="1"/>
+  </w:latentStyles>
+  <w:style w:type="paragraph" w:default="1" w:styleId="Normal">
+    <w:name w:val="Normal"/>
+    <w:qFormat/>
+  </w:style>
+  <w:style w:type="character" w:default="1" w:styleId="DefaultParagraphFont">
+    <w:name w:val="Default Paragraph Font"/>
+    <w:uiPriority w:val="1"/>
+    <w:semiHidden/>
+    <w:unhideWhenUsed/>
+  </w:style>
+  <w:style w:type="table" w:default="1" w:styleId="TableNormal">
+    <w:name w:val="Normal Table"/>
+    <w:uiPriority w:val="99"/>
+    <w:semiHidden/>
+    <w:unhideWhenUsed/>
+    <w:tblPr>
+      <w:tblInd w:w="0" w:type="dxa"/>
+      <w:tblCellMar>
+        <w:top w:w="0" w:type="dxa"/>
+        <w:left w:w="108" w:type="dxa"/>
+        <w:bottom w:w="0" w:type="dxa"/>
+        <w:right w:w="108" w:type="dxa"/>
+      </w:tblCellMar>
+    </w:tblPr>
+  </w:style>
+  <w:style w:type="numbering" w:default="1" w:styleId="NoList">
+    <w:name w:val="No List"/>
+    <w:uiPriority w:val="99"/>
+    <w:semiHidden/>
+    <w:unhideWhenUsed/>
+  </w:style>
+  <w:style w:type="paragraph" w:styleId="ListParagraph">
+    <w:name w:val="List Paragraph"/>
+    <w:basedOn w:val="Normal"/>
+    <w:uiPriority w:val="34"/>
+    <w:qFormat/>
+    <w:rsid w:val="0013611D"/>
+    <w:pPr>
+      <w:ind w:left="720"/>
+      <w:contextualSpacing/>
+    </w:pPr>
+  </w:style>
+  <w:style w:type="table" w:styleId="TableGrid">
+    <w:name w:val="Table Grid"/>
+    <w:basedOn w:val="TableNormal"/>
+    <w:uiPriority w:val="39"/>
+    <w:rsid w:val="00633023"/>
+    <w:pPr>
+      <w:spacing w:after="0" w:line="240" w:lineRule="auto"/>
+    </w:pPr>
+    <w:tblPr>
+      <w:tblInd w:w="0" w:type="dxa"/>
+      <w:tblBorders>
+        <w:top w:val="single" w:sz="4" w:space="0" w:color="auto"/>
+        <w:left w:val="single" w:sz="4" w:space="0" w:color="auto"/>
+        <w:bottom w:val="single" w:sz="4" w:space="0" w:color="auto"/>
+        <w:right w:val="single" w:sz="4" w:space="0" w:color="auto"/>
+        <w:insideH w:val="single" w:sz="4" w:space="0" w:color="auto"/>
+        <w:insideV w:val="single" w:sz="4" w:space="0" w:color="auto"/>
+      </w:tblBorders>
+      <w:tblCellMar>
+        <w:top w:w="0" w:type="dxa"/>
+        <w:left w:w="108" w:type="dxa"/>
+        <w:bottom w:w="0" w:type="dxa"/>
+        <w:right w:w="108" w:type="dxa"/>
+      </w:tblCellMar>
     </w:tblPr>
   </w:style>
   <w:style w:type="character" w:styleId="Hyperlink">
@@ -11950,7 +11958,7 @@
   <a:extraClrSchemeLst/>
   <a:extLst>
     <a:ext uri="{05A4C25C-085E-4340-85A3-A5531E510DB2}">
-      <thm15:themeFamily xmlns:thm15="http://schemas.microsoft.com/office/thememl/2012/main" name="Office Theme" id="{62F939B6-93AF-4DB8-9C6B-D6C7DFDC589F}" vid="{4A3C46E8-61CC-4603-A589-7422A47A8E4A}"/>
+      <thm15:themeFamily xmlns:thm15="http://schemas.microsoft.com/office/thememl/2012/main" xmlns="" name="Office Theme" id="{62F939B6-93AF-4DB8-9C6B-D6C7DFDC589F}" vid="{4A3C46E8-61CC-4603-A589-7422A47A8E4A}"/>
     </a:ext>
   </a:extLst>
 </a:theme>

</xml_diff>

<commit_message>
Finished test cases and graphs doc, added notes for test runs
</commit_message>
<xml_diff>
--- a/GraphsAndTestCasesV2.0.docx
+++ b/GraphsAndTestCasesV2.0.docx
@@ -1339,6 +1339,9 @@
                 <w:color w:val="FF0000"/>
               </w:rPr>
             </w:pPr>
+            <w:r>
+              <w:t>"please enter Project Number"</w:t>
+            </w:r>
           </w:p>
         </w:tc>
       </w:tr>
@@ -1442,6 +1445,9 @@
                 <w:color w:val="FF0000"/>
               </w:rPr>
             </w:pPr>
+            <w:r>
+              <w:t>"Not valid connection"</w:t>
+            </w:r>
           </w:p>
         </w:tc>
       </w:tr>
@@ -1556,6 +1562,9 @@
                 <w:color w:val="FF0000"/>
               </w:rPr>
             </w:pPr>
+            <w:r>
+              <w:t>"Project Changed"</w:t>
+            </w:r>
           </w:p>
         </w:tc>
       </w:tr>
@@ -1662,6 +1671,9 @@
                 <w:color w:val="FF0000"/>
               </w:rPr>
             </w:pPr>
+            <w:r>
+              <w:t>"FLAG PASSED INCORRECT VALUE"</w:t>
+            </w:r>
           </w:p>
         </w:tc>
       </w:tr>
@@ -1671,6 +1683,7 @@
             <w:tcW w:w="1448" w:type="dxa"/>
           </w:tcPr>
           <w:p>
+            <w:bookmarkStart w:id="0" w:name="_GoBack" w:colFirst="6" w:colLast="6"/>
             <w:r>
               <w:t>5</w:t>
             </w:r>
@@ -1775,6 +1788,9 @@
                 <w:color w:val="FF0000"/>
               </w:rPr>
             </w:pPr>
+            <w:r>
+              <w:t>"Duplicate Project"</w:t>
+            </w:r>
           </w:p>
         </w:tc>
       </w:tr>
@@ -1888,9 +1904,13 @@
                 <w:color w:val="FF0000"/>
               </w:rPr>
             </w:pPr>
+            <w:r>
+              <w:t>"Project Added"</w:t>
+            </w:r>
           </w:p>
         </w:tc>
       </w:tr>
+      <w:bookmarkEnd w:id="0"/>
     </w:tbl>
     <w:p>
       <w:pPr>
@@ -4017,6 +4037,9 @@
                 <w:b/>
               </w:rPr>
             </w:pPr>
+            <w:r>
+              <w:t>"Not valid connection"</w:t>
+            </w:r>
           </w:p>
         </w:tc>
       </w:tr>
@@ -4122,6 +4145,9 @@
                 <w:b/>
               </w:rPr>
             </w:pPr>
+            <w:r>
+              <w:t>"Not enough hours available to be added to project."</w:t>
+            </w:r>
           </w:p>
         </w:tc>
       </w:tr>
@@ -4245,6 +4271,9 @@
                 <w:b/>
               </w:rPr>
             </w:pPr>
+            <w:r>
+              <w:t>"Duplicate Employee on Project";</w:t>
+            </w:r>
           </w:p>
         </w:tc>
       </w:tr>
@@ -4327,7 +4356,10 @@
           </w:tcPr>
           <w:p>
             <w:r>
-              <w:t>(15, “Iris”, “Ivy”, “b2”)</w:t>
+              <w:t>(15, “Iris”, “Ivy”, “F163</w:t>
+            </w:r>
+            <w:r>
+              <w:t>”)</w:t>
             </w:r>
           </w:p>
         </w:tc>
@@ -4351,6 +4383,9 @@
                 <w:b/>
               </w:rPr>
             </w:pPr>
+            <w:r>
+              <w:t>"Employee Added to project";</w:t>
+            </w:r>
           </w:p>
         </w:tc>
       </w:tr>
@@ -5876,7 +5911,7 @@
         <w:gridCol w:w="1445"/>
         <w:gridCol w:w="1445"/>
         <w:gridCol w:w="1533"/>
-        <w:gridCol w:w="1689"/>
+        <w:gridCol w:w="1972"/>
         <w:gridCol w:w="1510"/>
         <w:gridCol w:w="1468"/>
       </w:tblGrid>
@@ -5937,7 +5972,7 @@
         </w:tc>
         <w:tc>
           <w:tcPr>
-            <w:tcW w:w="1455" w:type="dxa"/>
+            <w:tcW w:w="1689" w:type="dxa"/>
           </w:tcPr>
           <w:p>
             <w:pPr>
@@ -6035,11 +6070,22 @@
         </w:tc>
         <w:tc>
           <w:tcPr>
-            <w:tcW w:w="1455" w:type="dxa"/>
-          </w:tcPr>
-          <w:p>
-            <w:r>
-              <w:t>(“John”, “Doe”, a4)</w:t>
+            <w:tcW w:w="1689" w:type="dxa"/>
+          </w:tcPr>
+          <w:p>
+            <w:r>
+              <w:t>(“</w:t>
+            </w:r>
+            <w:proofErr w:type="spellStart"/>
+            <w:r>
+              <w:t>Chris”,”Williams</w:t>
+            </w:r>
+            <w:proofErr w:type="spellEnd"/>
+            <w:r>
+              <w:t>”, “A899</w:t>
+            </w:r>
+            <w:r>
+              <w:t>”)</w:t>
             </w:r>
           </w:p>
         </w:tc>
@@ -6057,7 +6103,11 @@
           <w:tcPr>
             <w:tcW w:w="1468" w:type="dxa"/>
           </w:tcPr>
-          <w:p/>
+          <w:p>
+            <w:r>
+              <w:t>"Not valid connection"</w:t>
+            </w:r>
+          </w:p>
         </w:tc>
       </w:tr>
       <w:tr>
@@ -6158,7 +6208,7 @@
         </w:tc>
         <w:tc>
           <w:tcPr>
-            <w:tcW w:w="1455" w:type="dxa"/>
+            <w:tcW w:w="1689" w:type="dxa"/>
           </w:tcPr>
           <w:p>
             <w:r>
@@ -6180,7 +6230,11 @@
           <w:tcPr>
             <w:tcW w:w="1468" w:type="dxa"/>
           </w:tcPr>
-          <w:p/>
+          <w:p>
+            <w:r>
+              <w:t>"Project Leader cannot be removed."</w:t>
+            </w:r>
+          </w:p>
         </w:tc>
       </w:tr>
       <w:tr>
@@ -6265,7 +6319,7 @@
         </w:tc>
         <w:tc>
           <w:tcPr>
-            <w:tcW w:w="1455" w:type="dxa"/>
+            <w:tcW w:w="1689" w:type="dxa"/>
           </w:tcPr>
           <w:p>
             <w:r>
@@ -6273,11 +6327,14 @@
             </w:r>
             <w:proofErr w:type="spellStart"/>
             <w:r>
-              <w:t>Rose”,”Jones</w:t>
+              <w:t>Chris”,”Williams</w:t>
             </w:r>
             <w:proofErr w:type="spellEnd"/>
             <w:r>
-              <w:t>”, “b13”)</w:t>
+              <w:t>”, “A899</w:t>
+            </w:r>
+            <w:r>
+              <w:t>”)</w:t>
             </w:r>
           </w:p>
         </w:tc>
@@ -6287,6 +6344,9 @@
           </w:tcPr>
           <w:p>
             <w:r>
+              <w:t>“</w:t>
+            </w:r>
+            <w:r>
               <w:t>Employee removed from project"</w:t>
             </w:r>
           </w:p>
@@ -6295,7 +6355,14 @@
           <w:tcPr>
             <w:tcW w:w="1468" w:type="dxa"/>
           </w:tcPr>
-          <w:p/>
+          <w:p>
+            <w:r>
+              <w:t>“</w:t>
+            </w:r>
+            <w:r>
+              <w:t>Employee removed from project"</w:t>
+            </w:r>
+          </w:p>
         </w:tc>
       </w:tr>
     </w:tbl>
@@ -6989,6 +7056,9 @@
                 <w:b/>
               </w:rPr>
             </w:pPr>
+            <w:r>
+              <w:t>"Not valid connection"</w:t>
+            </w:r>
           </w:p>
         </w:tc>
       </w:tr>
@@ -7069,6 +7139,9 @@
                 <w:b/>
               </w:rPr>
             </w:pPr>
+            <w:r>
+              <w:t>"Invalid Input"</w:t>
+            </w:r>
           </w:p>
         </w:tc>
       </w:tr>
@@ -7150,6 +7223,9 @@
                 <w:b/>
               </w:rPr>
             </w:pPr>
+            <w:r>
+              <w:t>"Hours Updated"</w:t>
+            </w:r>
           </w:p>
         </w:tc>
       </w:tr>
@@ -11074,8 +11150,6 @@
             <w:r>
               <w:t>"Password updated"</w:t>
             </w:r>
-            <w:bookmarkStart w:id="0" w:name="_GoBack"/>
-            <w:bookmarkEnd w:id="0"/>
           </w:p>
         </w:tc>
       </w:tr>

</xml_diff>